<commit_message>
First Batch Errata complete
</commit_message>
<xml_diff>
--- a/2 Proof Reading and Review/LARA String Quartet No. 3 - Errata_V1.docx
+++ b/2 Proof Reading and Review/LARA String Quartet No. 3 - Errata_V1.docx
@@ -11,6 +11,14 @@
           <w:szCs w:val="40"/>
         </w:rPr>
       </w:pPr>
+      <w:r>
+        <w:rPr>
+          <w:rFonts w:ascii="Times" w:eastAsia="Times" w:hAnsi="Times" w:cs="Times"/>
+          <w:sz w:val="40"/>
+          <w:szCs w:val="40"/>
+        </w:rPr>
+        <w:t xml:space="preserve"> </w:t>
+      </w:r>
       <w:r>
         <w:rPr>
           <w:rFonts w:ascii="Times" w:eastAsia="Times" w:hAnsi="Times" w:cs="Times"/>
@@ -85,13 +93,46 @@
         <w:rPr>
           <w:rFonts w:ascii="Times" w:eastAsia="Times" w:hAnsi="Times" w:cs="Times"/>
           <w:b/>
+          <w:sz w:val="20"/>
+          <w:szCs w:val="20"/>
+        </w:rPr>
+      </w:pPr>
+    </w:p>
+    <w:p>
+      <w:pPr>
+        <w:jc w:val="center"/>
+        <w:rPr>
+          <w:rFonts w:ascii="Times" w:eastAsia="Times" w:hAnsi="Times" w:cs="Times"/>
+          <w:b/>
+          <w:color w:val="FF0000"/>
+          <w:sz w:val="28"/>
+          <w:szCs w:val="28"/>
+        </w:rPr>
+      </w:pPr>
+      <w:r>
+        <w:rPr>
+          <w:rFonts w:ascii="Times" w:eastAsia="Times" w:hAnsi="Times" w:cs="Times"/>
+          <w:b/>
+          <w:color w:val="FF0000"/>
+          <w:sz w:val="28"/>
+          <w:szCs w:val="28"/>
+        </w:rPr>
+        <w:t>No need to do that; we can leave as they are, small on each staff</w:t>
+      </w:r>
+    </w:p>
+    <w:p>
+      <w:pPr>
+        <w:jc w:val="center"/>
+        <w:rPr>
+          <w:rFonts w:ascii="Times" w:eastAsia="Times" w:hAnsi="Times" w:cs="Times"/>
+          <w:b/>
         </w:rPr>
       </w:pPr>
     </w:p>
     <w:tbl>
       <w:tblPr>
         <w:tblStyle w:val="a"/>
-        <w:tblW w:w="9294" w:type="dxa"/>
+        <w:tblW w:w="9085" w:type="dxa"/>
         <w:tblBorders>
           <w:top w:val="single" w:sz="4" w:space="0" w:color="000000"/>
           <w:left w:val="single" w:sz="4" w:space="0" w:color="000000"/>
@@ -107,7 +148,7 @@
         <w:gridCol w:w="1782"/>
         <w:gridCol w:w="917"/>
         <w:gridCol w:w="5016"/>
-        <w:gridCol w:w="1579"/>
+        <w:gridCol w:w="1370"/>
       </w:tblGrid>
       <w:tr>
         <w:trPr>
@@ -178,7 +219,7 @@
         </w:tc>
         <w:tc>
           <w:tcPr>
-            <w:tcW w:w="1579" w:type="dxa"/>
+            <w:tcW w:w="1370" w:type="dxa"/>
           </w:tcPr>
           <w:p>
             <w:pPr>
@@ -298,6 +339,7 @@
                 <w:rFonts w:ascii="Times" w:eastAsia="Times" w:hAnsi="Times" w:cs="Times"/>
                 <w:b/>
                 <w:noProof/>
+                <w:lang w:val="en-US" w:eastAsia="en-US"/>
               </w:rPr>
               <w:drawing>
                 <wp:inline distT="0" distB="0" distL="0" distR="0" wp14:anchorId="79C55FA1" wp14:editId="23F2AA70">
@@ -339,16 +381,28 @@
         </w:tc>
         <w:tc>
           <w:tcPr>
-            <w:tcW w:w="1579" w:type="dxa"/>
-          </w:tcPr>
-          <w:p>
-            <w:pPr>
-              <w:jc w:val="center"/>
-              <w:rPr>
-                <w:rFonts w:ascii="Times" w:eastAsia="Times" w:hAnsi="Times" w:cs="Times"/>
-                <w:b/>
-              </w:rPr>
-            </w:pPr>
+            <w:tcW w:w="1370" w:type="dxa"/>
+          </w:tcPr>
+          <w:p>
+            <w:pPr>
+              <w:jc w:val="center"/>
+              <w:rPr>
+                <w:rFonts w:ascii="Times" w:eastAsia="Times" w:hAnsi="Times" w:cs="Times"/>
+                <w:b/>
+                <w:sz w:val="28"/>
+                <w:szCs w:val="28"/>
+              </w:rPr>
+            </w:pPr>
+            <w:r>
+              <w:rPr>
+                <w:rFonts w:ascii="Times" w:eastAsia="Times" w:hAnsi="Times" w:cs="Times"/>
+                <w:b/>
+                <w:color w:val="FF0000"/>
+                <w:sz w:val="28"/>
+                <w:szCs w:val="28"/>
+              </w:rPr>
+              <w:t>Def. all staves</w:t>
+            </w:r>
           </w:p>
         </w:tc>
       </w:tr>
@@ -420,16 +474,40 @@
         </w:tc>
         <w:tc>
           <w:tcPr>
-            <w:tcW w:w="1579" w:type="dxa"/>
-          </w:tcPr>
-          <w:p>
-            <w:pPr>
-              <w:jc w:val="center"/>
-              <w:rPr>
-                <w:rFonts w:ascii="Times" w:eastAsia="Times" w:hAnsi="Times" w:cs="Times"/>
-                <w:b/>
-              </w:rPr>
-            </w:pPr>
+            <w:tcW w:w="1370" w:type="dxa"/>
+          </w:tcPr>
+          <w:p>
+            <w:pPr>
+              <w:jc w:val="center"/>
+              <w:rPr>
+                <w:rFonts w:ascii="Times" w:eastAsia="Times" w:hAnsi="Times" w:cs="Times"/>
+                <w:b/>
+              </w:rPr>
+            </w:pPr>
+            <w:r>
+              <w:rPr>
+                <w:rFonts w:ascii="Times" w:eastAsia="Times" w:hAnsi="Times" w:cs="Times"/>
+                <w:b/>
+                <w:color w:val="FF0000"/>
+              </w:rPr>
+              <w:t>Don</w:t>
+            </w:r>
+            <w:r>
+              <w:rPr>
+                <w:rFonts w:ascii="Times" w:eastAsia="Times" w:hAnsi="Times" w:cs="Times"/>
+                <w:b/>
+                <w:color w:val="FF0000"/>
+              </w:rPr>
+              <w:t>’t add them. If there are no slurs they are supposed to be detache</w:t>
+            </w:r>
+            <w:r>
+              <w:rPr>
+                <w:rFonts w:ascii="Times" w:eastAsia="Times" w:hAnsi="Times" w:cs="Times"/>
+                <w:b/>
+                <w:color w:val="FF0000"/>
+              </w:rPr>
+              <w:t>d</w:t>
+            </w:r>
           </w:p>
         </w:tc>
       </w:tr>
@@ -446,13 +524,13 @@
               <w:jc w:val="center"/>
               <w:rPr>
                 <w:rFonts w:ascii="Times" w:eastAsia="Times" w:hAnsi="Times" w:cs="Times"/>
-                <w:b/>
-              </w:rPr>
-            </w:pPr>
-            <w:r>
-              <w:rPr>
-                <w:rFonts w:ascii="Times" w:eastAsia="Times" w:hAnsi="Times" w:cs="Times"/>
-                <w:b/>
+                <w:bCs/>
+              </w:rPr>
+            </w:pPr>
+            <w:r>
+              <w:rPr>
+                <w:rFonts w:ascii="Times" w:eastAsia="Times" w:hAnsi="Times" w:cs="Times"/>
+                <w:bCs/>
               </w:rPr>
               <w:t>All</w:t>
             </w:r>
@@ -467,13 +545,13 @@
               <w:jc w:val="center"/>
               <w:rPr>
                 <w:rFonts w:ascii="Times" w:eastAsia="Times" w:hAnsi="Times" w:cs="Times"/>
-                <w:b/>
-              </w:rPr>
-            </w:pPr>
-            <w:r>
-              <w:rPr>
-                <w:rFonts w:ascii="Times" w:eastAsia="Times" w:hAnsi="Times" w:cs="Times"/>
-                <w:b/>
+                <w:bCs/>
+              </w:rPr>
+            </w:pPr>
+            <w:r>
+              <w:rPr>
+                <w:rFonts w:ascii="Times" w:eastAsia="Times" w:hAnsi="Times" w:cs="Times"/>
+                <w:bCs/>
               </w:rPr>
               <w:t>All</w:t>
             </w:r>
@@ -487,13 +565,13 @@
             <w:pPr>
               <w:rPr>
                 <w:rFonts w:ascii="Times" w:eastAsia="Times" w:hAnsi="Times" w:cs="Times"/>
-                <w:b/>
-              </w:rPr>
-            </w:pPr>
-            <w:r>
-              <w:rPr>
-                <w:rFonts w:ascii="Times" w:eastAsia="Times" w:hAnsi="Times" w:cs="Times"/>
-                <w:b/>
+                <w:bCs/>
+              </w:rPr>
+            </w:pPr>
+            <w:r>
+              <w:rPr>
+                <w:rFonts w:ascii="Times" w:eastAsia="Times" w:hAnsi="Times" w:cs="Times"/>
+                <w:bCs/>
               </w:rPr>
               <w:t>Can we remove the text ‘</w:t>
             </w:r>
@@ -501,7 +579,7 @@
             <w:r>
               <w:rPr>
                 <w:rFonts w:ascii="Times" w:eastAsia="Times" w:hAnsi="Times" w:cs="Times"/>
-                <w:b/>
+                <w:bCs/>
               </w:rPr>
               <w:t>l.h</w:t>
             </w:r>
@@ -509,7 +587,7 @@
             <w:r>
               <w:rPr>
                 <w:rFonts w:ascii="Times" w:eastAsia="Times" w:hAnsi="Times" w:cs="Times"/>
-                <w:b/>
+                <w:bCs/>
               </w:rPr>
               <w:t xml:space="preserve">. </w:t>
             </w:r>
@@ -517,7 +595,7 @@
             <w:r>
               <w:rPr>
                 <w:rFonts w:ascii="Times" w:eastAsia="Times" w:hAnsi="Times" w:cs="Times"/>
-                <w:b/>
+                <w:bCs/>
               </w:rPr>
               <w:t>pizz</w:t>
             </w:r>
@@ -525,28 +603,28 @@
             <w:r>
               <w:rPr>
                 <w:rFonts w:ascii="Times" w:eastAsia="Times" w:hAnsi="Times" w:cs="Times"/>
-                <w:b/>
+                <w:bCs/>
               </w:rPr>
               <w:t>’</w:t>
             </w:r>
             <w:r>
               <w:rPr>
                 <w:rFonts w:ascii="Times" w:eastAsia="Times" w:hAnsi="Times" w:cs="Times"/>
-                <w:b/>
+                <w:bCs/>
               </w:rPr>
               <w:t>? Will the + sign be sufficien</w:t>
             </w:r>
             <w:r>
               <w:rPr>
                 <w:rFonts w:ascii="Times" w:eastAsia="Times" w:hAnsi="Times" w:cs="Times"/>
-                <w:b/>
+                <w:bCs/>
               </w:rPr>
               <w:t xml:space="preserve">t? Will keep for first occurrences or unsure places. </w:t>
             </w:r>
             <w:r>
               <w:rPr>
                 <w:rFonts w:ascii="Times" w:eastAsia="Times" w:hAnsi="Times" w:cs="Times"/>
-                <w:b/>
+                <w:bCs/>
               </w:rPr>
               <w:t>Or I could just add (</w:t>
             </w:r>
@@ -554,7 +632,7 @@
             <w:r>
               <w:rPr>
                 <w:rFonts w:ascii="Times" w:eastAsia="Times" w:hAnsi="Times" w:cs="Times"/>
-                <w:b/>
+                <w:bCs/>
               </w:rPr>
               <w:t>l.h</w:t>
             </w:r>
@@ -562,7 +640,7 @@
             <w:r>
               <w:rPr>
                 <w:rFonts w:ascii="Times" w:eastAsia="Times" w:hAnsi="Times" w:cs="Times"/>
-                <w:b/>
+                <w:bCs/>
               </w:rPr>
               <w:t>.)</w:t>
             </w:r>
@@ -570,16 +648,53 @@
         </w:tc>
         <w:tc>
           <w:tcPr>
-            <w:tcW w:w="1579" w:type="dxa"/>
-          </w:tcPr>
-          <w:p>
-            <w:pPr>
-              <w:jc w:val="center"/>
-              <w:rPr>
-                <w:rFonts w:ascii="Times" w:eastAsia="Times" w:hAnsi="Times" w:cs="Times"/>
-                <w:b/>
-              </w:rPr>
-            </w:pPr>
+            <w:tcW w:w="1370" w:type="dxa"/>
+          </w:tcPr>
+          <w:p>
+            <w:pPr>
+              <w:tabs>
+                <w:tab w:val="center" w:pos="681"/>
+              </w:tabs>
+              <w:rPr>
+                <w:rFonts w:ascii="Times" w:eastAsia="Times" w:hAnsi="Times" w:cs="Times"/>
+                <w:bCs/>
+              </w:rPr>
+            </w:pPr>
+            <w:r>
+              <w:rPr>
+                <w:rFonts w:ascii="Times" w:eastAsia="Times" w:hAnsi="Times" w:cs="Times"/>
+                <w:bCs/>
+                <w:color w:val="FF0000"/>
+              </w:rPr>
+              <w:tab/>
+              <w:t>(</w:t>
+            </w:r>
+            <w:proofErr w:type="spellStart"/>
+            <w:r>
+              <w:rPr>
+                <w:rFonts w:ascii="Times" w:eastAsia="Times" w:hAnsi="Times" w:cs="Times"/>
+                <w:bCs/>
+                <w:color w:val="FF0000"/>
+              </w:rPr>
+              <w:t>l.h</w:t>
+            </w:r>
+            <w:proofErr w:type="spellEnd"/>
+            <w:r>
+              <w:rPr>
+                <w:rFonts w:ascii="Times" w:eastAsia="Times" w:hAnsi="Times" w:cs="Times"/>
+                <w:bCs/>
+                <w:color w:val="FF0000"/>
+              </w:rPr>
+              <w:t>.) s</w:t>
+            </w:r>
+            <w:r>
+              <w:rPr>
+                <w:rFonts w:ascii="Times" w:eastAsia="Times" w:hAnsi="Times" w:cs="Times"/>
+                <w:bCs/>
+                <w:color w:val="FF0000"/>
+              </w:rPr>
+              <w:t>ounds good</w:t>
+            </w:r>
           </w:p>
         </w:tc>
       </w:tr>
@@ -596,13 +711,13 @@
               <w:jc w:val="center"/>
               <w:rPr>
                 <w:rFonts w:ascii="Times" w:eastAsia="Times" w:hAnsi="Times" w:cs="Times"/>
-                <w:b/>
-              </w:rPr>
-            </w:pPr>
-            <w:r>
-              <w:rPr>
-                <w:rFonts w:ascii="Times" w:eastAsia="Times" w:hAnsi="Times" w:cs="Times"/>
-                <w:b/>
+                <w:bCs/>
+              </w:rPr>
+            </w:pPr>
+            <w:r>
+              <w:rPr>
+                <w:rFonts w:ascii="Times" w:eastAsia="Times" w:hAnsi="Times" w:cs="Times"/>
+                <w:bCs/>
               </w:rPr>
               <w:t>Violin I</w:t>
             </w:r>
@@ -617,13 +732,13 @@
               <w:jc w:val="center"/>
               <w:rPr>
                 <w:rFonts w:ascii="Times" w:eastAsia="Times" w:hAnsi="Times" w:cs="Times"/>
-                <w:b/>
-              </w:rPr>
-            </w:pPr>
-            <w:r>
-              <w:rPr>
-                <w:rFonts w:ascii="Times" w:eastAsia="Times" w:hAnsi="Times" w:cs="Times"/>
-                <w:b/>
+                <w:bCs/>
+              </w:rPr>
+            </w:pPr>
+            <w:r>
+              <w:rPr>
+                <w:rFonts w:ascii="Times" w:eastAsia="Times" w:hAnsi="Times" w:cs="Times"/>
+                <w:bCs/>
               </w:rPr>
               <w:t>8 2’</w:t>
             </w:r>
@@ -637,13 +752,13 @@
             <w:pPr>
               <w:rPr>
                 <w:rFonts w:ascii="Times" w:eastAsia="Times" w:hAnsi="Times" w:cs="Times"/>
-                <w:b/>
-              </w:rPr>
-            </w:pPr>
-            <w:r>
-              <w:rPr>
-                <w:rFonts w:ascii="Times" w:eastAsia="Times" w:hAnsi="Times" w:cs="Times"/>
-                <w:b/>
+                <w:bCs/>
+              </w:rPr>
+            </w:pPr>
+            <w:r>
+              <w:rPr>
+                <w:rFonts w:ascii="Times" w:eastAsia="Times" w:hAnsi="Times" w:cs="Times"/>
+                <w:bCs/>
               </w:rPr>
               <w:t xml:space="preserve">Should the grace notes be slurred to the first note, same for end of the bar. We added arco also. </w:t>
             </w:r>
@@ -651,16 +766,66 @@
         </w:tc>
         <w:tc>
           <w:tcPr>
-            <w:tcW w:w="1579" w:type="dxa"/>
-          </w:tcPr>
-          <w:p>
-            <w:pPr>
-              <w:jc w:val="center"/>
-              <w:rPr>
-                <w:rFonts w:ascii="Times" w:eastAsia="Times" w:hAnsi="Times" w:cs="Times"/>
-                <w:b/>
-              </w:rPr>
-            </w:pPr>
+            <w:tcW w:w="1370" w:type="dxa"/>
+          </w:tcPr>
+          <w:p>
+            <w:pPr>
+              <w:jc w:val="center"/>
+              <w:rPr>
+                <w:rFonts w:ascii="Times" w:eastAsia="Times" w:hAnsi="Times" w:cs="Times"/>
+                <w:bCs/>
+              </w:rPr>
+            </w:pPr>
+            <w:r>
+              <w:rPr>
+                <w:rFonts w:ascii="Times" w:eastAsia="Times" w:hAnsi="Times" w:cs="Times"/>
+                <w:bCs/>
+                <w:color w:val="FF0000"/>
+              </w:rPr>
+              <w:t xml:space="preserve">Leave </w:t>
+            </w:r>
+            <w:r>
+              <w:rPr>
+                <w:rFonts w:ascii="Times" w:eastAsia="Times" w:hAnsi="Times" w:cs="Times"/>
+                <w:bCs/>
+                <w:color w:val="FF0000"/>
+              </w:rPr>
+              <w:t xml:space="preserve">first grace notes </w:t>
+            </w:r>
+            <w:proofErr w:type="spellStart"/>
+            <w:r>
+              <w:rPr>
+                <w:rFonts w:ascii="Times" w:eastAsia="Times" w:hAnsi="Times" w:cs="Times"/>
+                <w:bCs/>
+                <w:color w:val="FF0000"/>
+              </w:rPr>
+              <w:t>deta</w:t>
+            </w:r>
+            <w:r>
+              <w:rPr>
+                <w:rFonts w:ascii="Times" w:eastAsia="Times" w:hAnsi="Times" w:cs="Times"/>
+                <w:bCs/>
+                <w:color w:val="FF0000"/>
+              </w:rPr>
+              <w:t>c</w:t>
+            </w:r>
+            <w:r>
+              <w:rPr>
+                <w:rFonts w:ascii="Times" w:eastAsia="Times" w:hAnsi="Times" w:cs="Times"/>
+                <w:bCs/>
+                <w:color w:val="FF0000"/>
+              </w:rPr>
+              <w:t>he</w:t>
+            </w:r>
+            <w:proofErr w:type="spellEnd"/>
+            <w:r>
+              <w:rPr>
+                <w:rFonts w:ascii="Times" w:eastAsia="Times" w:hAnsi="Times" w:cs="Times"/>
+                <w:bCs/>
+                <w:color w:val="FF0000"/>
+              </w:rPr>
+              <w:t xml:space="preserve"> and please add slur to second set</w:t>
+            </w:r>
           </w:p>
         </w:tc>
       </w:tr>
@@ -677,14 +842,15 @@
               <w:jc w:val="center"/>
               <w:rPr>
                 <w:rFonts w:ascii="Times" w:eastAsia="Times" w:hAnsi="Times" w:cs="Times"/>
-                <w:b/>
-              </w:rPr>
-            </w:pPr>
-            <w:r>
-              <w:rPr>
-                <w:rFonts w:ascii="Times" w:eastAsia="Times" w:hAnsi="Times" w:cs="Times"/>
-                <w:b/>
-              </w:rPr>
+                <w:bCs/>
+              </w:rPr>
+            </w:pPr>
+            <w:r>
+              <w:rPr>
+                <w:rFonts w:ascii="Times" w:eastAsia="Times" w:hAnsi="Times" w:cs="Times"/>
+                <w:bCs/>
+              </w:rPr>
+              <w:lastRenderedPageBreak/>
               <w:t>All</w:t>
             </w:r>
           </w:p>
@@ -698,13 +864,13 @@
               <w:jc w:val="center"/>
               <w:rPr>
                 <w:rFonts w:ascii="Times" w:eastAsia="Times" w:hAnsi="Times" w:cs="Times"/>
-                <w:b/>
-              </w:rPr>
-            </w:pPr>
-            <w:r>
-              <w:rPr>
-                <w:rFonts w:ascii="Times" w:eastAsia="Times" w:hAnsi="Times" w:cs="Times"/>
-                <w:b/>
+                <w:bCs/>
+              </w:rPr>
+            </w:pPr>
+            <w:r>
+              <w:rPr>
+                <w:rFonts w:ascii="Times" w:eastAsia="Times" w:hAnsi="Times" w:cs="Times"/>
+                <w:bCs/>
               </w:rPr>
               <w:t>9</w:t>
             </w:r>
@@ -718,13 +884,13 @@
             <w:pPr>
               <w:rPr>
                 <w:rFonts w:ascii="Times" w:eastAsia="Times" w:hAnsi="Times" w:cs="Times"/>
-                <w:b/>
-              </w:rPr>
-            </w:pPr>
-            <w:r>
-              <w:rPr>
-                <w:rFonts w:ascii="Times" w:eastAsia="Times" w:hAnsi="Times" w:cs="Times"/>
-                <w:b/>
+                <w:bCs/>
+              </w:rPr>
+            </w:pPr>
+            <w:r>
+              <w:rPr>
+                <w:rFonts w:ascii="Times" w:eastAsia="Times" w:hAnsi="Times" w:cs="Times"/>
+                <w:bCs/>
               </w:rPr>
               <w:t xml:space="preserve">Could you clarify the rhythm on the last beat? Doesn’t add up. </w:t>
             </w:r>
@@ -732,16 +898,24 @@
         </w:tc>
         <w:tc>
           <w:tcPr>
-            <w:tcW w:w="1579" w:type="dxa"/>
-          </w:tcPr>
-          <w:p>
-            <w:pPr>
-              <w:jc w:val="center"/>
-              <w:rPr>
-                <w:rFonts w:ascii="Times" w:eastAsia="Times" w:hAnsi="Times" w:cs="Times"/>
-                <w:b/>
-              </w:rPr>
-            </w:pPr>
+            <w:tcW w:w="1370" w:type="dxa"/>
+          </w:tcPr>
+          <w:p>
+            <w:pPr>
+              <w:jc w:val="center"/>
+              <w:rPr>
+                <w:rFonts w:ascii="Times" w:eastAsia="Times" w:hAnsi="Times" w:cs="Times"/>
+                <w:bCs/>
+              </w:rPr>
+            </w:pPr>
+            <w:r>
+              <w:rPr>
+                <w:rFonts w:ascii="Times" w:eastAsia="Times" w:hAnsi="Times" w:cs="Times"/>
+                <w:bCs/>
+                <w:color w:val="FF0000"/>
+              </w:rPr>
+              <w:t>Your correction works</w:t>
+            </w:r>
           </w:p>
         </w:tc>
       </w:tr>
@@ -758,13 +932,13 @@
               <w:jc w:val="center"/>
               <w:rPr>
                 <w:rFonts w:ascii="Times" w:eastAsia="Times" w:hAnsi="Times" w:cs="Times"/>
-                <w:b/>
-              </w:rPr>
-            </w:pPr>
-            <w:r>
-              <w:rPr>
-                <w:rFonts w:ascii="Times" w:eastAsia="Times" w:hAnsi="Times" w:cs="Times"/>
-                <w:b/>
+                <w:bCs/>
+              </w:rPr>
+            </w:pPr>
+            <w:r>
+              <w:rPr>
+                <w:rFonts w:ascii="Times" w:eastAsia="Times" w:hAnsi="Times" w:cs="Times"/>
+                <w:bCs/>
               </w:rPr>
               <w:t>Violin I</w:t>
             </w:r>
@@ -779,20 +953,20 @@
               <w:jc w:val="center"/>
               <w:rPr>
                 <w:rFonts w:ascii="Times" w:eastAsia="Times" w:hAnsi="Times" w:cs="Times"/>
-                <w:b/>
-              </w:rPr>
-            </w:pPr>
-            <w:r>
-              <w:rPr>
-                <w:rFonts w:ascii="Times" w:eastAsia="Times" w:hAnsi="Times" w:cs="Times"/>
-                <w:b/>
+                <w:bCs/>
+              </w:rPr>
+            </w:pPr>
+            <w:r>
+              <w:rPr>
+                <w:rFonts w:ascii="Times" w:eastAsia="Times" w:hAnsi="Times" w:cs="Times"/>
+                <w:bCs/>
               </w:rPr>
               <w:t>19 2’</w:t>
             </w:r>
             <w:r>
               <w:rPr>
                 <w:rFonts w:ascii="Times" w:eastAsia="Times" w:hAnsi="Times" w:cs="Times"/>
-                <w:b/>
+                <w:bCs/>
               </w:rPr>
               <w:t>, 21 1'</w:t>
             </w:r>
@@ -806,13 +980,13 @@
             <w:pPr>
               <w:rPr>
                 <w:rFonts w:ascii="Times" w:eastAsia="Times" w:hAnsi="Times" w:cs="Times"/>
-                <w:b/>
-              </w:rPr>
-            </w:pPr>
-            <w:r>
-              <w:rPr>
-                <w:rFonts w:ascii="Times" w:eastAsia="Times" w:hAnsi="Times" w:cs="Times"/>
-                <w:b/>
+                <w:bCs/>
+              </w:rPr>
+            </w:pPr>
+            <w:r>
+              <w:rPr>
+                <w:rFonts w:ascii="Times" w:eastAsia="Times" w:hAnsi="Times" w:cs="Times"/>
+                <w:bCs/>
               </w:rPr>
               <w:t>Should the grace notes be slurred?</w:t>
             </w:r>
@@ -820,16 +994,40 @@
         </w:tc>
         <w:tc>
           <w:tcPr>
-            <w:tcW w:w="1579" w:type="dxa"/>
-          </w:tcPr>
-          <w:p>
-            <w:pPr>
-              <w:jc w:val="center"/>
-              <w:rPr>
-                <w:rFonts w:ascii="Times" w:eastAsia="Times" w:hAnsi="Times" w:cs="Times"/>
-                <w:b/>
-              </w:rPr>
-            </w:pPr>
+            <w:tcW w:w="1370" w:type="dxa"/>
+          </w:tcPr>
+          <w:p>
+            <w:pPr>
+              <w:jc w:val="center"/>
+              <w:rPr>
+                <w:rFonts w:ascii="Times" w:eastAsia="Times" w:hAnsi="Times" w:cs="Times"/>
+                <w:bCs/>
+              </w:rPr>
+            </w:pPr>
+          </w:p>
+          <w:p>
+            <w:pPr>
+              <w:rPr>
+                <w:rFonts w:ascii="Times" w:eastAsia="Times" w:hAnsi="Times" w:cs="Times"/>
+                <w:bCs/>
+              </w:rPr>
+            </w:pPr>
+          </w:p>
+          <w:p>
+            <w:pPr>
+              <w:rPr>
+                <w:rFonts w:ascii="Times" w:eastAsia="Times" w:hAnsi="Times" w:cs="Times"/>
+                <w:bCs/>
+              </w:rPr>
+            </w:pPr>
+            <w:r>
+              <w:rPr>
+                <w:rFonts w:ascii="Times" w:eastAsia="Times" w:hAnsi="Times" w:cs="Times"/>
+                <w:bCs/>
+                <w:color w:val="FF0000"/>
+              </w:rPr>
+              <w:t>No</w:t>
+            </w:r>
           </w:p>
         </w:tc>
       </w:tr>
@@ -854,7 +1052,6 @@
                 <w:rFonts w:ascii="Times" w:eastAsia="Times" w:hAnsi="Times" w:cs="Times"/>
                 <w:b/>
               </w:rPr>
-              <w:lastRenderedPageBreak/>
               <w:t>Violin I</w:t>
             </w:r>
           </w:p>
@@ -909,16 +1106,31 @@
         </w:tc>
         <w:tc>
           <w:tcPr>
-            <w:tcW w:w="1579" w:type="dxa"/>
-          </w:tcPr>
-          <w:p>
-            <w:pPr>
-              <w:jc w:val="center"/>
-              <w:rPr>
-                <w:rFonts w:ascii="Times" w:eastAsia="Times" w:hAnsi="Times" w:cs="Times"/>
-                <w:b/>
-              </w:rPr>
-            </w:pPr>
+            <w:tcW w:w="1370" w:type="dxa"/>
+          </w:tcPr>
+          <w:p>
+            <w:pPr>
+              <w:jc w:val="center"/>
+              <w:rPr>
+                <w:rFonts w:ascii="Times" w:eastAsia="Times" w:hAnsi="Times" w:cs="Times"/>
+                <w:b/>
+              </w:rPr>
+            </w:pPr>
+          </w:p>
+          <w:p>
+            <w:pPr>
+              <w:jc w:val="center"/>
+              <w:rPr>
+                <w:rFonts w:ascii="Times" w:eastAsia="Times" w:hAnsi="Times" w:cs="Times"/>
+              </w:rPr>
+            </w:pPr>
+            <w:r>
+              <w:rPr>
+                <w:rFonts w:ascii="Times" w:eastAsia="Times" w:hAnsi="Times" w:cs="Times"/>
+                <w:color w:val="FF0000"/>
+              </w:rPr>
+              <w:t>No</w:t>
+            </w:r>
           </w:p>
         </w:tc>
       </w:tr>
@@ -935,13 +1147,13 @@
               <w:jc w:val="center"/>
               <w:rPr>
                 <w:rFonts w:ascii="Times" w:eastAsia="Times" w:hAnsi="Times" w:cs="Times"/>
-                <w:b/>
-              </w:rPr>
-            </w:pPr>
-            <w:r>
-              <w:rPr>
-                <w:rFonts w:ascii="Times" w:eastAsia="Times" w:hAnsi="Times" w:cs="Times"/>
-                <w:b/>
+                <w:bCs/>
+              </w:rPr>
+            </w:pPr>
+            <w:r>
+              <w:rPr>
+                <w:rFonts w:ascii="Times" w:eastAsia="Times" w:hAnsi="Times" w:cs="Times"/>
+                <w:bCs/>
               </w:rPr>
               <w:t>Violin I</w:t>
             </w:r>
@@ -955,13 +1167,13 @@
             <w:pPr>
               <w:rPr>
                 <w:rFonts w:ascii="Times" w:eastAsia="Times" w:hAnsi="Times" w:cs="Times"/>
-                <w:b/>
-              </w:rPr>
-            </w:pPr>
-            <w:r>
-              <w:rPr>
-                <w:rFonts w:ascii="Times" w:eastAsia="Times" w:hAnsi="Times" w:cs="Times"/>
-                <w:b/>
+                <w:bCs/>
+              </w:rPr>
+            </w:pPr>
+            <w:r>
+              <w:rPr>
+                <w:rFonts w:ascii="Times" w:eastAsia="Times" w:hAnsi="Times" w:cs="Times"/>
+                <w:bCs/>
               </w:rPr>
               <w:t>22 1'</w:t>
             </w:r>
@@ -975,27 +1187,27 @@
             <w:pPr>
               <w:rPr>
                 <w:rFonts w:ascii="Times" w:eastAsia="Times" w:hAnsi="Times" w:cs="Times"/>
-                <w:b/>
-              </w:rPr>
-            </w:pPr>
-            <w:r>
-              <w:rPr>
-                <w:rFonts w:ascii="Times" w:eastAsia="Times" w:hAnsi="Times" w:cs="Times"/>
-                <w:b/>
+                <w:bCs/>
+              </w:rPr>
+            </w:pPr>
+            <w:r>
+              <w:rPr>
+                <w:rFonts w:ascii="Times" w:eastAsia="Times" w:hAnsi="Times" w:cs="Times"/>
+                <w:bCs/>
               </w:rPr>
               <w:t xml:space="preserve">[Currently we have engraved it incorrectly – want to check first) - </w:t>
             </w:r>
             <w:r>
               <w:rPr>
                 <w:rFonts w:ascii="Times" w:eastAsia="Times" w:hAnsi="Times" w:cs="Times"/>
-                <w:b/>
+                <w:bCs/>
               </w:rPr>
               <w:t>The double stop is in beat 2. Do the grace notes take the entire beat?</w:t>
             </w:r>
             <w:r>
               <w:rPr>
                 <w:rFonts w:ascii="Times" w:eastAsia="Times" w:hAnsi="Times" w:cs="Times"/>
-                <w:b/>
+                <w:bCs/>
               </w:rPr>
               <w:t xml:space="preserve"> Would you want to replace with a </w:t>
             </w:r>
@@ -1003,7 +1215,7 @@
             <w:r>
               <w:rPr>
                 <w:rFonts w:ascii="Times" w:eastAsia="Times" w:hAnsi="Times" w:cs="Times"/>
-                <w:b/>
+                <w:bCs/>
               </w:rPr>
               <w:t>tuplet</w:t>
             </w:r>
@@ -1011,7 +1223,7 @@
             <w:r>
               <w:rPr>
                 <w:rFonts w:ascii="Times" w:eastAsia="Times" w:hAnsi="Times" w:cs="Times"/>
-                <w:b/>
+                <w:bCs/>
               </w:rPr>
               <w:t xml:space="preserve"> in this case?</w:t>
             </w:r>
@@ -1019,16 +1231,32 @@
         </w:tc>
         <w:tc>
           <w:tcPr>
-            <w:tcW w:w="1579" w:type="dxa"/>
-          </w:tcPr>
-          <w:p>
-            <w:pPr>
-              <w:jc w:val="center"/>
-              <w:rPr>
-                <w:rFonts w:ascii="Times" w:eastAsia="Times" w:hAnsi="Times" w:cs="Times"/>
-                <w:b/>
-              </w:rPr>
-            </w:pPr>
+            <w:tcW w:w="1370" w:type="dxa"/>
+          </w:tcPr>
+          <w:p>
+            <w:pPr>
+              <w:jc w:val="center"/>
+              <w:rPr>
+                <w:rFonts w:ascii="Times" w:eastAsia="Times" w:hAnsi="Times" w:cs="Times"/>
+                <w:bCs/>
+              </w:rPr>
+            </w:pPr>
+            <w:r>
+              <w:rPr>
+                <w:rFonts w:ascii="Times" w:eastAsia="Times" w:hAnsi="Times" w:cs="Times"/>
+                <w:bCs/>
+                <w:color w:val="FF0000"/>
+              </w:rPr>
+              <w:t xml:space="preserve">No, simply grace notes before the beat, </w:t>
+            </w:r>
+            <w:r>
+              <w:rPr>
+                <w:rFonts w:ascii="Times" w:eastAsia="Times" w:hAnsi="Times" w:cs="Times"/>
+                <w:bCs/>
+                <w:color w:val="FF0000"/>
+              </w:rPr>
+              <w:t>double stop is beat 1</w:t>
+            </w:r>
           </w:p>
         </w:tc>
       </w:tr>
@@ -1045,13 +1273,13 @@
               <w:jc w:val="center"/>
               <w:rPr>
                 <w:rFonts w:ascii="Times" w:eastAsia="Times" w:hAnsi="Times" w:cs="Times"/>
-                <w:b/>
-              </w:rPr>
-            </w:pPr>
-            <w:r>
-              <w:rPr>
-                <w:rFonts w:ascii="Times" w:eastAsia="Times" w:hAnsi="Times" w:cs="Times"/>
-                <w:b/>
+                <w:bCs/>
+              </w:rPr>
+            </w:pPr>
+            <w:r>
+              <w:rPr>
+                <w:rFonts w:ascii="Times" w:eastAsia="Times" w:hAnsi="Times" w:cs="Times"/>
+                <w:bCs/>
               </w:rPr>
               <w:t>Violin II, Viola, Cello</w:t>
             </w:r>
@@ -1066,13 +1294,13 @@
               <w:jc w:val="center"/>
               <w:rPr>
                 <w:rFonts w:ascii="Times" w:eastAsia="Times" w:hAnsi="Times" w:cs="Times"/>
-                <w:b/>
-              </w:rPr>
-            </w:pPr>
-            <w:r>
-              <w:rPr>
-                <w:rFonts w:ascii="Times" w:eastAsia="Times" w:hAnsi="Times" w:cs="Times"/>
-                <w:b/>
+                <w:bCs/>
+              </w:rPr>
+            </w:pPr>
+            <w:r>
+              <w:rPr>
+                <w:rFonts w:ascii="Times" w:eastAsia="Times" w:hAnsi="Times" w:cs="Times"/>
+                <w:bCs/>
               </w:rPr>
               <w:t>41</w:t>
             </w:r>
@@ -1086,13 +1314,13 @@
             <w:pPr>
               <w:rPr>
                 <w:rFonts w:ascii="Times" w:eastAsia="Times" w:hAnsi="Times" w:cs="Times"/>
-                <w:b/>
-              </w:rPr>
-            </w:pPr>
-            <w:r>
-              <w:rPr>
-                <w:rFonts w:ascii="Times" w:eastAsia="Times" w:hAnsi="Times" w:cs="Times"/>
-                <w:b/>
+                <w:bCs/>
+              </w:rPr>
+            </w:pPr>
+            <w:r>
+              <w:rPr>
+                <w:rFonts w:ascii="Times" w:eastAsia="Times" w:hAnsi="Times" w:cs="Times"/>
+                <w:bCs/>
               </w:rPr>
               <w:t>Would you like these semibreves to be accented too, in concert with Violin I?</w:t>
             </w:r>
@@ -1100,16 +1328,42 @@
         </w:tc>
         <w:tc>
           <w:tcPr>
-            <w:tcW w:w="1579" w:type="dxa"/>
-          </w:tcPr>
-          <w:p>
-            <w:pPr>
-              <w:jc w:val="center"/>
-              <w:rPr>
-                <w:rFonts w:ascii="Times" w:eastAsia="Times" w:hAnsi="Times" w:cs="Times"/>
-                <w:b/>
-              </w:rPr>
-            </w:pPr>
+            <w:tcW w:w="1370" w:type="dxa"/>
+          </w:tcPr>
+          <w:p>
+            <w:pPr>
+              <w:jc w:val="center"/>
+              <w:rPr>
+                <w:rFonts w:ascii="Times" w:eastAsia="Times" w:hAnsi="Times" w:cs="Times"/>
+                <w:bCs/>
+              </w:rPr>
+            </w:pPr>
+          </w:p>
+          <w:p>
+            <w:pPr>
+              <w:jc w:val="center"/>
+              <w:rPr>
+                <w:rFonts w:ascii="Times" w:eastAsia="Times" w:hAnsi="Times" w:cs="Times"/>
+                <w:bCs/>
+              </w:rPr>
+            </w:pPr>
+          </w:p>
+          <w:p>
+            <w:pPr>
+              <w:jc w:val="center"/>
+              <w:rPr>
+                <w:rFonts w:ascii="Times" w:eastAsia="Times" w:hAnsi="Times" w:cs="Times"/>
+                <w:bCs/>
+              </w:rPr>
+            </w:pPr>
+            <w:r>
+              <w:rPr>
+                <w:rFonts w:ascii="Times" w:eastAsia="Times" w:hAnsi="Times" w:cs="Times"/>
+                <w:bCs/>
+                <w:color w:val="FF0000"/>
+              </w:rPr>
+              <w:t>Yes please</w:t>
+            </w:r>
           </w:p>
         </w:tc>
       </w:tr>
@@ -1181,16 +1435,41 @@
         </w:tc>
         <w:tc>
           <w:tcPr>
-            <w:tcW w:w="1579" w:type="dxa"/>
-          </w:tcPr>
-          <w:p>
-            <w:pPr>
-              <w:jc w:val="center"/>
-              <w:rPr>
-                <w:rFonts w:ascii="Times" w:eastAsia="Times" w:hAnsi="Times" w:cs="Times"/>
-                <w:b/>
-              </w:rPr>
-            </w:pPr>
+            <w:tcW w:w="1370" w:type="dxa"/>
+          </w:tcPr>
+          <w:p>
+            <w:pPr>
+              <w:jc w:val="center"/>
+              <w:rPr>
+                <w:rFonts w:ascii="Times" w:eastAsia="Times" w:hAnsi="Times" w:cs="Times"/>
+                <w:b/>
+              </w:rPr>
+            </w:pPr>
+          </w:p>
+          <w:p>
+            <w:pPr>
+              <w:jc w:val="center"/>
+              <w:rPr>
+                <w:rFonts w:ascii="Times" w:eastAsia="Times" w:hAnsi="Times" w:cs="Times"/>
+                <w:b/>
+              </w:rPr>
+            </w:pPr>
+          </w:p>
+          <w:p>
+            <w:pPr>
+              <w:rPr>
+                <w:rFonts w:ascii="Times" w:eastAsia="Times" w:hAnsi="Times" w:cs="Times"/>
+                <w:b/>
+              </w:rPr>
+            </w:pPr>
+            <w:r>
+              <w:rPr>
+                <w:rFonts w:ascii="Times" w:eastAsia="Times" w:hAnsi="Times" w:cs="Times"/>
+                <w:b/>
+                <w:color w:val="FF0000"/>
+              </w:rPr>
+              <w:t>Yes, 2’’</w:t>
+            </w:r>
           </w:p>
         </w:tc>
       </w:tr>
@@ -1207,13 +1486,13 @@
               <w:jc w:val="center"/>
               <w:rPr>
                 <w:rFonts w:ascii="Times" w:eastAsiaTheme="minorEastAsia" w:hAnsi="Times" w:cs="Times"/>
-                <w:b/>
+                <w:bCs/>
               </w:rPr>
             </w:pPr>
             <w:r>
               <w:rPr>
                 <w:rFonts w:ascii="Times" w:eastAsiaTheme="minorEastAsia" w:hAnsi="Times" w:cs="Times"/>
-                <w:b/>
+                <w:bCs/>
               </w:rPr>
               <w:t>Violin I</w:t>
             </w:r>
@@ -1228,13 +1507,13 @@
               <w:jc w:val="center"/>
               <w:rPr>
                 <w:rFonts w:ascii="Times" w:eastAsia="Times" w:hAnsi="Times" w:cs="Times"/>
-                <w:b/>
-              </w:rPr>
-            </w:pPr>
-            <w:r>
-              <w:rPr>
-                <w:rFonts w:ascii="Times" w:eastAsia="Times" w:hAnsi="Times" w:cs="Times"/>
-                <w:b/>
+                <w:bCs/>
+              </w:rPr>
+            </w:pPr>
+            <w:r>
+              <w:rPr>
+                <w:rFonts w:ascii="Times" w:eastAsia="Times" w:hAnsi="Times" w:cs="Times"/>
+                <w:bCs/>
               </w:rPr>
               <w:t>47</w:t>
             </w:r>
@@ -1248,20 +1527,20 @@
             <w:pPr>
               <w:rPr>
                 <w:rFonts w:ascii="Times" w:eastAsia="Times" w:hAnsi="Times" w:cs="Times"/>
-                <w:b/>
-              </w:rPr>
-            </w:pPr>
-            <w:r>
-              <w:rPr>
-                <w:rFonts w:ascii="Times" w:eastAsia="Times" w:hAnsi="Times" w:cs="Times"/>
-                <w:b/>
+                <w:bCs/>
+              </w:rPr>
+            </w:pPr>
+            <w:r>
+              <w:rPr>
+                <w:rFonts w:ascii="Times" w:eastAsia="Times" w:hAnsi="Times" w:cs="Times"/>
+                <w:bCs/>
               </w:rPr>
               <w:t>Added upbow</w:t>
             </w:r>
             <w:r>
               <w:rPr>
                 <w:rFonts w:ascii="Times" w:eastAsia="Times" w:hAnsi="Times" w:cs="Times"/>
-                <w:b/>
+                <w:bCs/>
               </w:rPr>
               <w:t xml:space="preserve"> here</w:t>
             </w:r>
@@ -1269,16 +1548,42 @@
         </w:tc>
         <w:tc>
           <w:tcPr>
-            <w:tcW w:w="1579" w:type="dxa"/>
-          </w:tcPr>
-          <w:p>
-            <w:pPr>
-              <w:jc w:val="center"/>
-              <w:rPr>
-                <w:rFonts w:ascii="Times" w:eastAsia="Times" w:hAnsi="Times" w:cs="Times"/>
-                <w:b/>
-              </w:rPr>
-            </w:pPr>
+            <w:tcW w:w="1370" w:type="dxa"/>
+          </w:tcPr>
+          <w:p>
+            <w:pPr>
+              <w:jc w:val="center"/>
+              <w:rPr>
+                <w:rFonts w:ascii="Times" w:eastAsia="Times" w:hAnsi="Times" w:cs="Times"/>
+                <w:bCs/>
+              </w:rPr>
+            </w:pPr>
+          </w:p>
+          <w:p>
+            <w:pPr>
+              <w:jc w:val="center"/>
+              <w:rPr>
+                <w:rFonts w:ascii="Times" w:eastAsia="Times" w:hAnsi="Times" w:cs="Times"/>
+                <w:bCs/>
+              </w:rPr>
+            </w:pPr>
+          </w:p>
+          <w:p>
+            <w:pPr>
+              <w:jc w:val="center"/>
+              <w:rPr>
+                <w:rFonts w:ascii="Times" w:eastAsia="Times" w:hAnsi="Times" w:cs="Times"/>
+                <w:bCs/>
+              </w:rPr>
+            </w:pPr>
+            <w:r>
+              <w:rPr>
+                <w:rFonts w:ascii="Times" w:eastAsia="Times" w:hAnsi="Times" w:cs="Times"/>
+                <w:bCs/>
+                <w:color w:val="FF0000"/>
+              </w:rPr>
+              <w:t>Yes</w:t>
+            </w:r>
           </w:p>
         </w:tc>
       </w:tr>
@@ -1380,16 +1685,42 @@
         </w:tc>
         <w:tc>
           <w:tcPr>
-            <w:tcW w:w="1579" w:type="dxa"/>
-          </w:tcPr>
-          <w:p>
-            <w:pPr>
-              <w:jc w:val="center"/>
-              <w:rPr>
-                <w:rFonts w:ascii="Times" w:eastAsia="Times" w:hAnsi="Times" w:cs="Times"/>
-                <w:b/>
-              </w:rPr>
-            </w:pPr>
+            <w:tcW w:w="1370" w:type="dxa"/>
+          </w:tcPr>
+          <w:p>
+            <w:pPr>
+              <w:jc w:val="center"/>
+              <w:rPr>
+                <w:rFonts w:ascii="Times" w:eastAsia="Times" w:hAnsi="Times" w:cs="Times"/>
+                <w:b/>
+              </w:rPr>
+            </w:pPr>
+          </w:p>
+          <w:p>
+            <w:pPr>
+              <w:jc w:val="center"/>
+              <w:rPr>
+                <w:rFonts w:ascii="Times" w:eastAsia="Times" w:hAnsi="Times" w:cs="Times"/>
+                <w:b/>
+              </w:rPr>
+            </w:pPr>
+          </w:p>
+          <w:p>
+            <w:pPr>
+              <w:jc w:val="center"/>
+              <w:rPr>
+                <w:rFonts w:ascii="Times" w:eastAsia="Times" w:hAnsi="Times" w:cs="Times"/>
+                <w:b/>
+              </w:rPr>
+            </w:pPr>
+            <w:r>
+              <w:rPr>
+                <w:rFonts w:ascii="Times" w:eastAsia="Times" w:hAnsi="Times" w:cs="Times"/>
+                <w:b/>
+                <w:color w:val="FF0000"/>
+              </w:rPr>
+              <w:t>No</w:t>
+            </w:r>
           </w:p>
         </w:tc>
       </w:tr>
@@ -1406,13 +1737,13 @@
               <w:jc w:val="center"/>
               <w:rPr>
                 <w:rFonts w:ascii="Times" w:eastAsiaTheme="minorEastAsia" w:hAnsi="Times" w:cs="Times"/>
-                <w:b/>
+                <w:bCs/>
               </w:rPr>
             </w:pPr>
             <w:r>
               <w:rPr>
                 <w:rFonts w:ascii="Times" w:eastAsiaTheme="minorEastAsia" w:hAnsi="Times" w:cs="Times"/>
-                <w:b/>
+                <w:bCs/>
               </w:rPr>
               <w:t>Viola</w:t>
             </w:r>
@@ -1427,20 +1758,20 @@
               <w:jc w:val="center"/>
               <w:rPr>
                 <w:rFonts w:ascii="Times" w:eastAsia="Times" w:hAnsi="Times" w:cs="Times"/>
-                <w:b/>
-              </w:rPr>
-            </w:pPr>
-            <w:r>
-              <w:rPr>
-                <w:rFonts w:ascii="Times" w:eastAsia="Times" w:hAnsi="Times" w:cs="Times"/>
-                <w:b/>
+                <w:bCs/>
+              </w:rPr>
+            </w:pPr>
+            <w:r>
+              <w:rPr>
+                <w:rFonts w:ascii="Times" w:eastAsia="Times" w:hAnsi="Times" w:cs="Times"/>
+                <w:bCs/>
               </w:rPr>
               <w:t>5</w:t>
             </w:r>
             <w:r>
               <w:rPr>
                 <w:rFonts w:ascii="Times" w:eastAsia="Times" w:hAnsi="Times" w:cs="Times"/>
-                <w:b/>
+                <w:bCs/>
               </w:rPr>
               <w:t>3</w:t>
             </w:r>
@@ -1454,13 +1785,13 @@
             <w:pPr>
               <w:rPr>
                 <w:rFonts w:ascii="Times" w:eastAsia="Times" w:hAnsi="Times" w:cs="Times"/>
-                <w:b/>
-              </w:rPr>
-            </w:pPr>
-            <w:r>
-              <w:rPr>
-                <w:rFonts w:ascii="Times" w:eastAsia="Times" w:hAnsi="Times" w:cs="Times"/>
-                <w:b/>
+                <w:bCs/>
+              </w:rPr>
+            </w:pPr>
+            <w:r>
+              <w:rPr>
+                <w:rFonts w:ascii="Times" w:eastAsia="Times" w:hAnsi="Times" w:cs="Times"/>
+                <w:bCs/>
               </w:rPr>
               <w:t xml:space="preserve">What do you think about notating the </w:t>
             </w:r>
@@ -1468,7 +1799,7 @@
             <w:r>
               <w:rPr>
                 <w:rFonts w:ascii="Times" w:eastAsia="Times" w:hAnsi="Times" w:cs="Times"/>
-                <w:b/>
+                <w:bCs/>
               </w:rPr>
               <w:t>richochet</w:t>
             </w:r>
@@ -1476,7 +1807,7 @@
             <w:r>
               <w:rPr>
                 <w:rFonts w:ascii="Times" w:eastAsia="Times" w:hAnsi="Times" w:cs="Times"/>
-                <w:b/>
+                <w:bCs/>
               </w:rPr>
               <w:t xml:space="preserve"> with an ending bracket in cases like this?</w:t>
             </w:r>
@@ -1484,16 +1815,41 @@
         </w:tc>
         <w:tc>
           <w:tcPr>
-            <w:tcW w:w="1579" w:type="dxa"/>
-          </w:tcPr>
-          <w:p>
-            <w:pPr>
-              <w:jc w:val="center"/>
-              <w:rPr>
-                <w:rFonts w:ascii="Times" w:eastAsia="Times" w:hAnsi="Times" w:cs="Times"/>
-                <w:b/>
-              </w:rPr>
-            </w:pPr>
+            <w:tcW w:w="1370" w:type="dxa"/>
+          </w:tcPr>
+          <w:p>
+            <w:pPr>
+              <w:jc w:val="center"/>
+              <w:rPr>
+                <w:rFonts w:ascii="Times" w:eastAsia="Times" w:hAnsi="Times" w:cs="Times"/>
+                <w:bCs/>
+              </w:rPr>
+            </w:pPr>
+          </w:p>
+          <w:p>
+            <w:pPr>
+              <w:jc w:val="center"/>
+              <w:rPr>
+                <w:rFonts w:ascii="Times" w:eastAsia="Times" w:hAnsi="Times" w:cs="Times"/>
+                <w:bCs/>
+              </w:rPr>
+            </w:pPr>
+          </w:p>
+          <w:p>
+            <w:pPr>
+              <w:rPr>
+                <w:rFonts w:ascii="Times" w:eastAsia="Times" w:hAnsi="Times" w:cs="Times"/>
+                <w:bCs/>
+              </w:rPr>
+            </w:pPr>
+            <w:r>
+              <w:rPr>
+                <w:rFonts w:ascii="Times" w:eastAsia="Times" w:hAnsi="Times" w:cs="Times"/>
+                <w:bCs/>
+                <w:color w:val="FF0000"/>
+              </w:rPr>
+              <w:t>I like it</w:t>
+            </w:r>
           </w:p>
         </w:tc>
       </w:tr>
@@ -1510,14 +1866,15 @@
               <w:jc w:val="center"/>
               <w:rPr>
                 <w:rFonts w:ascii="Times" w:eastAsia="Times" w:hAnsi="Times" w:cs="Times"/>
-                <w:b/>
-              </w:rPr>
-            </w:pPr>
-            <w:r>
-              <w:rPr>
-                <w:rFonts w:ascii="Times" w:eastAsia="Times" w:hAnsi="Times" w:cs="Times"/>
-                <w:b/>
-              </w:rPr>
+                <w:bCs/>
+              </w:rPr>
+            </w:pPr>
+            <w:r>
+              <w:rPr>
+                <w:rFonts w:ascii="Times" w:eastAsia="Times" w:hAnsi="Times" w:cs="Times"/>
+                <w:bCs/>
+              </w:rPr>
+              <w:lastRenderedPageBreak/>
               <w:t>Violin I</w:t>
             </w:r>
           </w:p>
@@ -1531,13 +1888,13 @@
               <w:jc w:val="center"/>
               <w:rPr>
                 <w:rFonts w:ascii="Times" w:eastAsia="Times" w:hAnsi="Times" w:cs="Times"/>
-                <w:b/>
-              </w:rPr>
-            </w:pPr>
-            <w:r>
-              <w:rPr>
-                <w:rFonts w:ascii="Times" w:eastAsia="Times" w:hAnsi="Times" w:cs="Times"/>
-                <w:b/>
+                <w:bCs/>
+              </w:rPr>
+            </w:pPr>
+            <w:r>
+              <w:rPr>
+                <w:rFonts w:ascii="Times" w:eastAsia="Times" w:hAnsi="Times" w:cs="Times"/>
+                <w:bCs/>
               </w:rPr>
               <w:t>62</w:t>
             </w:r>
@@ -1551,21 +1908,21 @@
             <w:pPr>
               <w:rPr>
                 <w:rFonts w:ascii="Times" w:eastAsia="Times" w:hAnsi="Times" w:cs="Times"/>
-                <w:b/>
-              </w:rPr>
-            </w:pPr>
-          </w:p>
-          <w:p>
-            <w:pPr>
-              <w:rPr>
-                <w:rFonts w:ascii="Times" w:eastAsia="Times" w:hAnsi="Times" w:cs="Times"/>
-                <w:b/>
-              </w:rPr>
-            </w:pPr>
-            <w:r>
-              <w:rPr>
-                <w:rFonts w:ascii="Times" w:eastAsia="Times" w:hAnsi="Times" w:cs="Times"/>
-                <w:b/>
+                <w:bCs/>
+              </w:rPr>
+            </w:pPr>
+          </w:p>
+          <w:p>
+            <w:pPr>
+              <w:rPr>
+                <w:rFonts w:ascii="Times" w:eastAsia="Times" w:hAnsi="Times" w:cs="Times"/>
+                <w:bCs/>
+              </w:rPr>
+            </w:pPr>
+            <w:r>
+              <w:rPr>
+                <w:rFonts w:ascii="Times" w:eastAsia="Times" w:hAnsi="Times" w:cs="Times"/>
+                <w:bCs/>
               </w:rPr>
               <w:t xml:space="preserve">Changed voicing. </w:t>
             </w:r>
@@ -1574,14 +1931,15 @@
             <w:pPr>
               <w:rPr>
                 <w:rFonts w:ascii="Times" w:eastAsia="Times" w:hAnsi="Times" w:cs="Times"/>
-                <w:b/>
-              </w:rPr>
-            </w:pPr>
-            <w:r>
-              <w:rPr>
-                <w:rFonts w:ascii="Times" w:eastAsia="Times" w:hAnsi="Times" w:cs="Times"/>
-                <w:b/>
+                <w:bCs/>
+              </w:rPr>
+            </w:pPr>
+            <w:r>
+              <w:rPr>
+                <w:rFonts w:ascii="Times" w:eastAsia="Times" w:hAnsi="Times" w:cs="Times"/>
+                <w:bCs/>
                 <w:noProof/>
+                <w:lang w:val="en-US" w:eastAsia="en-US"/>
               </w:rPr>
               <mc:AlternateContent>
                 <mc:Choice Requires="wps">
@@ -1644,7 +2002,7 @@
                     </wp:anchor>
                   </w:drawing>
                 </mc:Choice>
-                <mc:Fallback>
+                <mc:Fallback xmlns:mo="http://schemas.microsoft.com/office/mac/office/2008/main" xmlns:mv="urn:schemas-microsoft-com:mac:vml">
                   <w:pict>
                     <v:line w14:anchorId="4B561F24" id="Straight Connector 13" o:spid="_x0000_s1026" style="position:absolute;z-index:251664384;visibility:visible;mso-wrap-style:square;mso-wrap-distance-left:9pt;mso-wrap-distance-top:0;mso-wrap-distance-right:9pt;mso-wrap-distance-bottom:0;mso-position-horizontal:absolute;mso-position-horizontal-relative:text;mso-position-vertical:absolute;mso-position-vertical-relative:text" from="94.55pt,44.4pt" to="137.05pt,44.4pt" o:gfxdata="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" filled="t" fillcolor="black" strokeweight=".5mm">
                       <v:fill opacity="3341f"/>
@@ -1657,8 +2015,9 @@
             <w:r>
               <w:rPr>
                 <w:rFonts w:ascii="Times" w:eastAsia="Times" w:hAnsi="Times" w:cs="Times"/>
-                <w:b/>
+                <w:bCs/>
                 <w:noProof/>
+                <w:lang w:val="en-US" w:eastAsia="en-US"/>
               </w:rPr>
               <w:drawing>
                 <wp:anchor distT="0" distB="0" distL="114300" distR="114300" simplePos="0" relativeHeight="251666432" behindDoc="0" locked="0" layoutInCell="1" allowOverlap="1" wp14:anchorId="6613BB80" wp14:editId="2E229083">
@@ -1719,8 +2078,9 @@
             <w:r>
               <w:rPr>
                 <w:rFonts w:ascii="Times" w:eastAsia="Times" w:hAnsi="Times" w:cs="Times"/>
-                <w:b/>
+                <w:bCs/>
                 <w:noProof/>
+                <w:lang w:val="en-US" w:eastAsia="en-US"/>
               </w:rPr>
               <w:drawing>
                 <wp:anchor distT="0" distB="0" distL="114300" distR="114300" simplePos="0" relativeHeight="251665408" behindDoc="0" locked="0" layoutInCell="1" allowOverlap="1" wp14:anchorId="67199308" wp14:editId="7F328FB7">
@@ -1783,31 +2143,66 @@
             <w:pPr>
               <w:rPr>
                 <w:rFonts w:ascii="Times" w:eastAsia="Times" w:hAnsi="Times" w:cs="Times"/>
-                <w:b/>
-              </w:rPr>
-            </w:pPr>
-          </w:p>
-          <w:p>
-            <w:pPr>
-              <w:rPr>
-                <w:rFonts w:ascii="Times" w:eastAsia="Times" w:hAnsi="Times" w:cs="Times"/>
-                <w:b/>
-              </w:rPr>
-            </w:pPr>
-          </w:p>
-        </w:tc>
-        <w:tc>
-          <w:tcPr>
-            <w:tcW w:w="1579" w:type="dxa"/>
-          </w:tcPr>
-          <w:p>
-            <w:pPr>
-              <w:jc w:val="center"/>
-              <w:rPr>
-                <w:rFonts w:ascii="Times" w:eastAsia="Times" w:hAnsi="Times" w:cs="Times"/>
-                <w:b/>
-              </w:rPr>
-            </w:pPr>
+                <w:bCs/>
+              </w:rPr>
+            </w:pPr>
+          </w:p>
+          <w:p>
+            <w:pPr>
+              <w:rPr>
+                <w:rFonts w:ascii="Times" w:eastAsia="Times" w:hAnsi="Times" w:cs="Times"/>
+                <w:bCs/>
+              </w:rPr>
+            </w:pPr>
+          </w:p>
+        </w:tc>
+        <w:tc>
+          <w:tcPr>
+            <w:tcW w:w="1370" w:type="dxa"/>
+          </w:tcPr>
+          <w:p>
+            <w:pPr>
+              <w:jc w:val="center"/>
+              <w:rPr>
+                <w:rFonts w:ascii="Times" w:eastAsia="Times" w:hAnsi="Times" w:cs="Times"/>
+                <w:bCs/>
+              </w:rPr>
+            </w:pPr>
+          </w:p>
+          <w:p>
+            <w:pPr>
+              <w:jc w:val="center"/>
+              <w:rPr>
+                <w:rFonts w:ascii="Times" w:eastAsia="Times" w:hAnsi="Times" w:cs="Times"/>
+                <w:bCs/>
+              </w:rPr>
+            </w:pPr>
+          </w:p>
+          <w:p>
+            <w:pPr>
+              <w:jc w:val="center"/>
+              <w:rPr>
+                <w:rFonts w:ascii="Times" w:eastAsia="Times" w:hAnsi="Times" w:cs="Times"/>
+                <w:bCs/>
+              </w:rPr>
+            </w:pPr>
+          </w:p>
+          <w:p>
+            <w:pPr>
+              <w:jc w:val="center"/>
+              <w:rPr>
+                <w:rFonts w:ascii="Times" w:eastAsia="Times" w:hAnsi="Times" w:cs="Times"/>
+                <w:bCs/>
+              </w:rPr>
+            </w:pPr>
+            <w:r>
+              <w:rPr>
+                <w:rFonts w:ascii="Times" w:eastAsia="Times" w:hAnsi="Times" w:cs="Times"/>
+                <w:bCs/>
+                <w:color w:val="FF0000"/>
+              </w:rPr>
+              <w:t>cool</w:t>
+            </w:r>
           </w:p>
         </w:tc>
       </w:tr>
@@ -1824,15 +2219,14 @@
               <w:jc w:val="center"/>
               <w:rPr>
                 <w:rFonts w:ascii="Times" w:eastAsia="Times" w:hAnsi="Times" w:cs="Times"/>
-                <w:b/>
-              </w:rPr>
-            </w:pPr>
-            <w:r>
-              <w:rPr>
-                <w:rFonts w:ascii="Times" w:eastAsia="Times" w:hAnsi="Times" w:cs="Times"/>
-                <w:b/>
-              </w:rPr>
-              <w:lastRenderedPageBreak/>
+                <w:bCs/>
+              </w:rPr>
+            </w:pPr>
+            <w:r>
+              <w:rPr>
+                <w:rFonts w:ascii="Times" w:eastAsia="Times" w:hAnsi="Times" w:cs="Times"/>
+                <w:bCs/>
+              </w:rPr>
               <w:t>Cello</w:t>
             </w:r>
           </w:p>
@@ -1840,23 +2234,24 @@
             <w:pPr>
               <w:rPr>
                 <w:rFonts w:ascii="Times" w:eastAsia="Times" w:hAnsi="Times" w:cs="Times"/>
-                <w:b/>
-              </w:rPr>
-            </w:pPr>
-          </w:p>
-          <w:p>
-            <w:pPr>
-              <w:rPr>
-                <w:rFonts w:ascii="Times" w:eastAsia="Times" w:hAnsi="Times" w:cs="Times"/>
-                <w:b/>
-              </w:rPr>
-            </w:pPr>
-          </w:p>
-          <w:p>
-            <w:pPr>
-              <w:jc w:val="center"/>
-              <w:rPr>
-                <w:rFonts w:ascii="Times" w:eastAsia="Times" w:hAnsi="Times" w:cs="Times"/>
+                <w:bCs/>
+              </w:rPr>
+            </w:pPr>
+          </w:p>
+          <w:p>
+            <w:pPr>
+              <w:rPr>
+                <w:rFonts w:ascii="Times" w:eastAsia="Times" w:hAnsi="Times" w:cs="Times"/>
+                <w:bCs/>
+              </w:rPr>
+            </w:pPr>
+          </w:p>
+          <w:p>
+            <w:pPr>
+              <w:jc w:val="center"/>
+              <w:rPr>
+                <w:rFonts w:ascii="Times" w:eastAsia="Times" w:hAnsi="Times" w:cs="Times"/>
+                <w:bCs/>
               </w:rPr>
             </w:pPr>
           </w:p>
@@ -1870,13 +2265,13 @@
               <w:jc w:val="center"/>
               <w:rPr>
                 <w:rFonts w:ascii="Times" w:eastAsia="Times" w:hAnsi="Times" w:cs="Times"/>
-                <w:b/>
-              </w:rPr>
-            </w:pPr>
-            <w:r>
-              <w:rPr>
-                <w:rFonts w:ascii="Times" w:eastAsia="Times" w:hAnsi="Times" w:cs="Times"/>
-                <w:b/>
+                <w:bCs/>
+              </w:rPr>
+            </w:pPr>
+            <w:r>
+              <w:rPr>
+                <w:rFonts w:ascii="Times" w:eastAsia="Times" w:hAnsi="Times" w:cs="Times"/>
+                <w:bCs/>
               </w:rPr>
               <w:t>65</w:t>
             </w:r>
@@ -1890,13 +2285,13 @@
             <w:pPr>
               <w:rPr>
                 <w:rFonts w:ascii="Times" w:eastAsia="Times" w:hAnsi="Times" w:cs="Times"/>
-                <w:b/>
-              </w:rPr>
-            </w:pPr>
-            <w:r>
-              <w:rPr>
-                <w:rFonts w:ascii="Times" w:eastAsia="Times" w:hAnsi="Times" w:cs="Times"/>
-                <w:b/>
+                <w:bCs/>
+              </w:rPr>
+            </w:pPr>
+            <w:r>
+              <w:rPr>
+                <w:rFonts w:ascii="Times" w:eastAsia="Times" w:hAnsi="Times" w:cs="Times"/>
+                <w:bCs/>
               </w:rPr>
               <w:t xml:space="preserve">Should there be a </w:t>
             </w:r>
@@ -1904,7 +2299,7 @@
             <w:r>
               <w:rPr>
                 <w:rFonts w:ascii="Times" w:eastAsia="Times" w:hAnsi="Times" w:cs="Times"/>
-                <w:b/>
+                <w:bCs/>
               </w:rPr>
               <w:t>l.v.</w:t>
             </w:r>
@@ -1912,7 +2307,7 @@
             <w:r>
               <w:rPr>
                 <w:rFonts w:ascii="Times" w:eastAsia="Times" w:hAnsi="Times" w:cs="Times"/>
-                <w:b/>
+                <w:bCs/>
               </w:rPr>
               <w:t xml:space="preserve"> slur for cello as well since it has the same figure as Violin II and Viola?</w:t>
             </w:r>
@@ -1920,16 +2315,51 @@
         </w:tc>
         <w:tc>
           <w:tcPr>
-            <w:tcW w:w="1579" w:type="dxa"/>
-          </w:tcPr>
-          <w:p>
-            <w:pPr>
-              <w:jc w:val="center"/>
-              <w:rPr>
-                <w:rFonts w:ascii="Times" w:eastAsia="Times" w:hAnsi="Times" w:cs="Times"/>
-                <w:b/>
-              </w:rPr>
-            </w:pPr>
+            <w:tcW w:w="1370" w:type="dxa"/>
+          </w:tcPr>
+          <w:p>
+            <w:pPr>
+              <w:jc w:val="center"/>
+              <w:rPr>
+                <w:rFonts w:ascii="Times" w:eastAsia="Times" w:hAnsi="Times" w:cs="Times"/>
+                <w:bCs/>
+              </w:rPr>
+            </w:pPr>
+          </w:p>
+          <w:p>
+            <w:pPr>
+              <w:jc w:val="center"/>
+              <w:rPr>
+                <w:rFonts w:ascii="Times" w:eastAsia="Times" w:hAnsi="Times" w:cs="Times"/>
+                <w:bCs/>
+                <w:color w:val="FF0000"/>
+              </w:rPr>
+            </w:pPr>
+            <w:r>
+              <w:rPr>
+                <w:rFonts w:ascii="Times" w:eastAsia="Times" w:hAnsi="Times" w:cs="Times"/>
+                <w:bCs/>
+                <w:color w:val="FF0000"/>
+              </w:rPr>
+              <w:t>Yes</w:t>
+            </w:r>
+          </w:p>
+          <w:p>
+            <w:pPr>
+              <w:jc w:val="center"/>
+              <w:rPr>
+                <w:rFonts w:ascii="Times" w:eastAsia="Times" w:hAnsi="Times" w:cs="Times"/>
+                <w:bCs/>
+              </w:rPr>
+            </w:pPr>
+            <w:r>
+              <w:rPr>
+                <w:rFonts w:ascii="Times" w:eastAsia="Times" w:hAnsi="Times" w:cs="Times"/>
+                <w:bCs/>
+                <w:color w:val="FF0000"/>
+              </w:rPr>
+              <w:t>Also, grace note leading to 65 should not be slurred</w:t>
+            </w:r>
           </w:p>
         </w:tc>
       </w:tr>
@@ -1946,13 +2376,13 @@
               <w:jc w:val="center"/>
               <w:rPr>
                 <w:rFonts w:ascii="Times" w:eastAsia="Times" w:hAnsi="Times" w:cs="Times"/>
-                <w:b/>
-              </w:rPr>
-            </w:pPr>
-            <w:r>
-              <w:rPr>
-                <w:rFonts w:ascii="Times" w:eastAsia="Times" w:hAnsi="Times" w:cs="Times"/>
-                <w:b/>
+                <w:bCs/>
+              </w:rPr>
+            </w:pPr>
+            <w:r>
+              <w:rPr>
+                <w:rFonts w:ascii="Times" w:eastAsia="Times" w:hAnsi="Times" w:cs="Times"/>
+                <w:bCs/>
               </w:rPr>
               <w:t>Violin I</w:t>
             </w:r>
@@ -1967,13 +2397,13 @@
               <w:jc w:val="center"/>
               <w:rPr>
                 <w:rFonts w:ascii="Times" w:eastAsia="Times" w:hAnsi="Times" w:cs="Times"/>
-                <w:b/>
-              </w:rPr>
-            </w:pPr>
-            <w:r>
-              <w:rPr>
-                <w:rFonts w:ascii="Times" w:eastAsia="Times" w:hAnsi="Times" w:cs="Times"/>
-                <w:b/>
+                <w:bCs/>
+              </w:rPr>
+            </w:pPr>
+            <w:r>
+              <w:rPr>
+                <w:rFonts w:ascii="Times" w:eastAsia="Times" w:hAnsi="Times" w:cs="Times"/>
+                <w:bCs/>
               </w:rPr>
               <w:t>66</w:t>
             </w:r>
@@ -1987,66 +2417,71 @@
             <w:pPr>
               <w:rPr>
                 <w:rFonts w:ascii="Times" w:eastAsia="Times" w:hAnsi="Times" w:cs="Times"/>
-                <w:b/>
-              </w:rPr>
-            </w:pPr>
-            <w:r>
-              <w:rPr>
-                <w:rFonts w:ascii="Times" w:eastAsia="Times" w:hAnsi="Times" w:cs="Times"/>
-                <w:b/>
-              </w:rPr>
-              <w:t xml:space="preserve">Do the rests </w:t>
-            </w:r>
-            <w:r>
-              <w:rPr>
-                <w:rFonts w:ascii="Times" w:eastAsia="Times" w:hAnsi="Times" w:cs="Times"/>
-                <w:b/>
-              </w:rPr>
-              <w:t xml:space="preserve">need to be below the stretch of notes? </w:t>
-            </w:r>
-          </w:p>
-          <w:p>
-            <w:pPr>
-              <w:rPr>
-                <w:rFonts w:ascii="Times" w:eastAsia="Times" w:hAnsi="Times" w:cs="Times"/>
-                <w:b/>
-              </w:rPr>
-            </w:pPr>
-            <w:r>
-              <w:rPr>
-                <w:rFonts w:ascii="Times" w:eastAsia="Times" w:hAnsi="Times" w:cs="Times"/>
-                <w:b/>
-              </w:rPr>
-              <w:t xml:space="preserve">i.e. </w:t>
-            </w:r>
-            <w:r>
-              <w:rPr>
-                <w:rFonts w:ascii="Times" w:eastAsia="Times" w:hAnsi="Times" w:cs="Times"/>
-                <w:b/>
-              </w:rPr>
-              <w:t>the figure starts at immediately after the first quaver?</w:t>
-            </w:r>
-            <w:r>
-              <w:rPr>
-                <w:rFonts w:ascii="Times" w:eastAsia="Times" w:hAnsi="Times" w:cs="Times"/>
-                <w:b/>
-              </w:rPr>
-              <w:t xml:space="preserve"> Then it would not be a set of acciaccaturas ..? </w:t>
-            </w:r>
-          </w:p>
-        </w:tc>
-        <w:tc>
-          <w:tcPr>
-            <w:tcW w:w="1579" w:type="dxa"/>
-          </w:tcPr>
-          <w:p>
-            <w:pPr>
-              <w:jc w:val="center"/>
-              <w:rPr>
-                <w:rFonts w:ascii="Times" w:eastAsia="Times" w:hAnsi="Times" w:cs="Times"/>
-                <w:b/>
-              </w:rPr>
-            </w:pPr>
+                <w:bCs/>
+              </w:rPr>
+            </w:pPr>
+            <w:r>
+              <w:rPr>
+                <w:rFonts w:ascii="Times" w:eastAsia="Times" w:hAnsi="Times" w:cs="Times"/>
+                <w:bCs/>
+              </w:rPr>
+              <w:t xml:space="preserve">Do the rests need to be below the stretch of notes? </w:t>
+            </w:r>
+          </w:p>
+          <w:p>
+            <w:pPr>
+              <w:rPr>
+                <w:rFonts w:ascii="Times" w:eastAsia="Times" w:hAnsi="Times" w:cs="Times"/>
+                <w:bCs/>
+              </w:rPr>
+            </w:pPr>
+            <w:r>
+              <w:rPr>
+                <w:rFonts w:ascii="Times" w:eastAsia="Times" w:hAnsi="Times" w:cs="Times"/>
+                <w:bCs/>
+              </w:rPr>
+              <w:t xml:space="preserve">i.e. the figure starts at immediately after the first quaver? Then it would not be a set of acciaccaturas ..? </w:t>
+            </w:r>
+          </w:p>
+        </w:tc>
+        <w:tc>
+          <w:tcPr>
+            <w:tcW w:w="1370" w:type="dxa"/>
+          </w:tcPr>
+          <w:p>
+            <w:pPr>
+              <w:jc w:val="center"/>
+              <w:rPr>
+                <w:rFonts w:ascii="Times" w:eastAsia="Times" w:hAnsi="Times" w:cs="Times"/>
+                <w:bCs/>
+              </w:rPr>
+            </w:pPr>
+          </w:p>
+          <w:p>
+            <w:pPr>
+              <w:jc w:val="center"/>
+              <w:rPr>
+                <w:rFonts w:ascii="Times" w:eastAsia="Times" w:hAnsi="Times" w:cs="Times"/>
+                <w:bCs/>
+              </w:rPr>
+            </w:pPr>
+          </w:p>
+          <w:p>
+            <w:pPr>
+              <w:jc w:val="center"/>
+              <w:rPr>
+                <w:rFonts w:ascii="Times" w:eastAsia="Times" w:hAnsi="Times" w:cs="Times"/>
+                <w:bCs/>
+              </w:rPr>
+            </w:pPr>
+            <w:r>
+              <w:rPr>
+                <w:rFonts w:ascii="Times" w:eastAsia="Times" w:hAnsi="Times" w:cs="Times"/>
+                <w:bCs/>
+                <w:color w:val="FF0000"/>
+              </w:rPr>
+              <w:t>Yes, every time I use grace notes should be played as fast as possible before the beat (into the beat)</w:t>
+            </w:r>
           </w:p>
         </w:tc>
       </w:tr>
@@ -2063,13 +2498,13 @@
               <w:jc w:val="center"/>
               <w:rPr>
                 <w:rFonts w:ascii="Times" w:eastAsia="Times" w:hAnsi="Times" w:cs="Times"/>
-                <w:b/>
-              </w:rPr>
-            </w:pPr>
-            <w:r>
-              <w:rPr>
-                <w:rFonts w:ascii="Times" w:eastAsia="Times" w:hAnsi="Times" w:cs="Times"/>
-                <w:b/>
+                <w:bCs/>
+              </w:rPr>
+            </w:pPr>
+            <w:r>
+              <w:rPr>
+                <w:rFonts w:ascii="Times" w:eastAsia="Times" w:hAnsi="Times" w:cs="Times"/>
+                <w:bCs/>
               </w:rPr>
               <w:t>Cello</w:t>
             </w:r>
@@ -2084,13 +2519,13 @@
               <w:jc w:val="center"/>
               <w:rPr>
                 <w:rFonts w:ascii="Times" w:eastAsia="Times" w:hAnsi="Times" w:cs="Times"/>
-                <w:b/>
-              </w:rPr>
-            </w:pPr>
-            <w:r>
-              <w:rPr>
-                <w:rFonts w:ascii="Times" w:eastAsia="Times" w:hAnsi="Times" w:cs="Times"/>
-                <w:b/>
+                <w:bCs/>
+              </w:rPr>
+            </w:pPr>
+            <w:r>
+              <w:rPr>
+                <w:rFonts w:ascii="Times" w:eastAsia="Times" w:hAnsi="Times" w:cs="Times"/>
+                <w:bCs/>
               </w:rPr>
               <w:t>72</w:t>
             </w:r>
@@ -2104,13 +2539,13 @@
             <w:pPr>
               <w:rPr>
                 <w:rFonts w:ascii="Times" w:eastAsia="Times" w:hAnsi="Times" w:cs="Times"/>
-                <w:b/>
-              </w:rPr>
-            </w:pPr>
-            <w:r>
-              <w:rPr>
-                <w:rFonts w:ascii="Times" w:eastAsia="Times" w:hAnsi="Times" w:cs="Times"/>
-                <w:b/>
+                <w:bCs/>
+              </w:rPr>
+            </w:pPr>
+            <w:r>
+              <w:rPr>
+                <w:rFonts w:ascii="Times" w:eastAsia="Times" w:hAnsi="Times" w:cs="Times"/>
+                <w:bCs/>
               </w:rPr>
               <w:t>Is this note acciaccatura or eight note triplet?</w:t>
             </w:r>
@@ -2118,97 +2553,33 @@
         </w:tc>
         <w:tc>
           <w:tcPr>
-            <w:tcW w:w="1579" w:type="dxa"/>
-          </w:tcPr>
-          <w:p>
-            <w:pPr>
-              <w:jc w:val="center"/>
-              <w:rPr>
-                <w:rFonts w:ascii="Times" w:eastAsia="Times" w:hAnsi="Times" w:cs="Times"/>
-                <w:b/>
-              </w:rPr>
-            </w:pPr>
-          </w:p>
-        </w:tc>
-      </w:tr>
-      <w:tr>
-        <w:trPr>
-          <w:trHeight w:val="1415"/>
-        </w:trPr>
-        <w:tc>
-          <w:tcPr>
-            <w:tcW w:w="1782" w:type="dxa"/>
-          </w:tcPr>
-          <w:p>
-            <w:pPr>
-              <w:jc w:val="center"/>
-              <w:rPr>
-                <w:rFonts w:ascii="Times" w:eastAsia="Times" w:hAnsi="Times" w:cs="Times"/>
-                <w:b/>
-              </w:rPr>
-            </w:pPr>
-            <w:r>
-              <w:rPr>
-                <w:rFonts w:ascii="Times" w:eastAsia="Times" w:hAnsi="Times" w:cs="Times"/>
-                <w:b/>
-              </w:rPr>
-              <w:t>Cello</w:t>
-            </w:r>
-          </w:p>
-        </w:tc>
-        <w:tc>
-          <w:tcPr>
-            <w:tcW w:w="917" w:type="dxa"/>
-          </w:tcPr>
-          <w:p>
-            <w:pPr>
-              <w:jc w:val="center"/>
-              <w:rPr>
-                <w:rFonts w:ascii="Times" w:eastAsia="Times" w:hAnsi="Times" w:cs="Times"/>
-                <w:b/>
-              </w:rPr>
-            </w:pPr>
-            <w:r>
-              <w:rPr>
-                <w:rFonts w:ascii="Times" w:eastAsia="Times" w:hAnsi="Times" w:cs="Times"/>
-                <w:b/>
-              </w:rPr>
-              <w:t>115</w:t>
-            </w:r>
-          </w:p>
-        </w:tc>
-        <w:tc>
-          <w:tcPr>
-            <w:tcW w:w="5016" w:type="dxa"/>
-          </w:tcPr>
-          <w:p>
-            <w:pPr>
-              <w:rPr>
-                <w:rFonts w:ascii="Times" w:eastAsia="Times" w:hAnsi="Times" w:cs="Times"/>
-                <w:b/>
-              </w:rPr>
-            </w:pPr>
-            <w:r>
-              <w:rPr>
-                <w:rFonts w:ascii="Times" w:eastAsia="Times" w:hAnsi="Times" w:cs="Times"/>
-                <w:b/>
-              </w:rPr>
-              <w:t xml:space="preserve">Bracketed f is omitted. I am assuming it was there for KIV when the composer was composing as it was on a different system. </w:t>
-            </w:r>
-          </w:p>
-        </w:tc>
-        <w:tc>
-          <w:tcPr>
-            <w:tcW w:w="1579" w:type="dxa"/>
-          </w:tcPr>
-          <w:p>
-            <w:pPr>
-              <w:jc w:val="center"/>
-              <w:rPr>
-                <w:rFonts w:ascii="Times" w:eastAsia="Times" w:hAnsi="Times" w:cs="Times"/>
-                <w:b/>
-              </w:rPr>
-            </w:pPr>
+            <w:tcW w:w="1370" w:type="dxa"/>
+          </w:tcPr>
+          <w:p>
+            <w:pPr>
+              <w:jc w:val="center"/>
+              <w:rPr>
+                <w:rFonts w:ascii="Times" w:eastAsia="Times" w:hAnsi="Times" w:cs="Times"/>
+                <w:bCs/>
+              </w:rPr>
+            </w:pPr>
+          </w:p>
+          <w:p>
+            <w:pPr>
+              <w:jc w:val="center"/>
+              <w:rPr>
+                <w:rFonts w:ascii="Times" w:eastAsia="Times" w:hAnsi="Times" w:cs="Times"/>
+                <w:bCs/>
+              </w:rPr>
+            </w:pPr>
+            <w:r>
+              <w:rPr>
+                <w:rFonts w:ascii="Times" w:eastAsia="Times" w:hAnsi="Times" w:cs="Times"/>
+                <w:bCs/>
+                <w:color w:val="FF0000"/>
+              </w:rPr>
+              <w:t>acciaccatura</w:t>
+            </w:r>
           </w:p>
         </w:tc>
       </w:tr>
@@ -2225,13 +2596,13 @@
               <w:jc w:val="center"/>
               <w:rPr>
                 <w:rFonts w:ascii="Times" w:eastAsia="Times" w:hAnsi="Times" w:cs="Times"/>
-                <w:b/>
-              </w:rPr>
-            </w:pPr>
-            <w:r>
-              <w:rPr>
-                <w:rFonts w:ascii="Times" w:eastAsia="Times" w:hAnsi="Times" w:cs="Times"/>
-                <w:b/>
+                <w:bCs/>
+              </w:rPr>
+            </w:pPr>
+            <w:r>
+              <w:rPr>
+                <w:rFonts w:ascii="Times" w:eastAsia="Times" w:hAnsi="Times" w:cs="Times"/>
+                <w:bCs/>
               </w:rPr>
               <w:t>Violin II</w:t>
             </w:r>
@@ -2246,13 +2617,13 @@
               <w:jc w:val="center"/>
               <w:rPr>
                 <w:rFonts w:ascii="Times" w:eastAsia="Times" w:hAnsi="Times" w:cs="Times"/>
-                <w:b/>
-              </w:rPr>
-            </w:pPr>
-            <w:r>
-              <w:rPr>
-                <w:rFonts w:ascii="Times" w:eastAsia="Times" w:hAnsi="Times" w:cs="Times"/>
-                <w:b/>
+                <w:bCs/>
+              </w:rPr>
+            </w:pPr>
+            <w:r>
+              <w:rPr>
+                <w:rFonts w:ascii="Times" w:eastAsia="Times" w:hAnsi="Times" w:cs="Times"/>
+                <w:bCs/>
               </w:rPr>
               <w:t>122</w:t>
             </w:r>
@@ -2266,20 +2637,20 @@
             <w:pPr>
               <w:rPr>
                 <w:rFonts w:ascii="Times" w:eastAsia="Times" w:hAnsi="Times" w:cs="Times"/>
-                <w:b/>
-              </w:rPr>
-            </w:pPr>
-            <w:r>
-              <w:rPr>
-                <w:rFonts w:ascii="Times" w:eastAsia="Times" w:hAnsi="Times" w:cs="Times"/>
-                <w:b/>
+                <w:bCs/>
+              </w:rPr>
+            </w:pPr>
+            <w:r>
+              <w:rPr>
+                <w:rFonts w:ascii="Times" w:eastAsia="Times" w:hAnsi="Times" w:cs="Times"/>
+                <w:bCs/>
               </w:rPr>
               <w:t>Noticed two ties – do you want this harmonic played on two strings. Does this start at m. 118?</w:t>
             </w:r>
             <w:r>
               <w:rPr>
                 <w:rFonts w:ascii="Times" w:eastAsia="Times" w:hAnsi="Times" w:cs="Times"/>
-                <w:b/>
+                <w:bCs/>
               </w:rPr>
               <w:t xml:space="preserve"> Does this continue till m. 127?</w:t>
             </w:r>
@@ -2287,16 +2658,33 @@
         </w:tc>
         <w:tc>
           <w:tcPr>
-            <w:tcW w:w="1579" w:type="dxa"/>
-          </w:tcPr>
-          <w:p>
-            <w:pPr>
-              <w:jc w:val="center"/>
-              <w:rPr>
-                <w:rFonts w:ascii="Times" w:eastAsia="Times" w:hAnsi="Times" w:cs="Times"/>
-                <w:b/>
-              </w:rPr>
-            </w:pPr>
+            <w:tcW w:w="1370" w:type="dxa"/>
+          </w:tcPr>
+          <w:p>
+            <w:pPr>
+              <w:jc w:val="center"/>
+              <w:rPr>
+                <w:rFonts w:ascii="Times" w:eastAsia="Times" w:hAnsi="Times" w:cs="Times"/>
+                <w:bCs/>
+              </w:rPr>
+            </w:pPr>
+          </w:p>
+          <w:p>
+            <w:pPr>
+              <w:jc w:val="center"/>
+              <w:rPr>
+                <w:rFonts w:ascii="Times" w:eastAsia="Times" w:hAnsi="Times" w:cs="Times"/>
+                <w:bCs/>
+              </w:rPr>
+            </w:pPr>
+            <w:r>
+              <w:rPr>
+                <w:rFonts w:ascii="Times" w:eastAsia="Times" w:hAnsi="Times" w:cs="Times"/>
+                <w:bCs/>
+                <w:color w:val="FF0000"/>
+              </w:rPr>
+              <w:t>My mistake, should be just one</w:t>
+            </w:r>
           </w:p>
         </w:tc>
       </w:tr>
@@ -2313,13 +2701,13 @@
               <w:jc w:val="center"/>
               <w:rPr>
                 <w:rFonts w:ascii="Times" w:eastAsia="Times" w:hAnsi="Times" w:cs="Times"/>
-                <w:b/>
-              </w:rPr>
-            </w:pPr>
-            <w:r>
-              <w:rPr>
-                <w:rFonts w:ascii="Times" w:eastAsia="Times" w:hAnsi="Times" w:cs="Times"/>
-                <w:b/>
+                <w:bCs/>
+              </w:rPr>
+            </w:pPr>
+            <w:r>
+              <w:rPr>
+                <w:rFonts w:ascii="Times" w:eastAsia="Times" w:hAnsi="Times" w:cs="Times"/>
+                <w:bCs/>
               </w:rPr>
               <w:t>All</w:t>
             </w:r>
@@ -2334,13 +2722,13 @@
               <w:jc w:val="center"/>
               <w:rPr>
                 <w:rFonts w:ascii="Times" w:eastAsia="Times" w:hAnsi="Times" w:cs="Times"/>
-                <w:b/>
-              </w:rPr>
-            </w:pPr>
-            <w:r>
-              <w:rPr>
-                <w:rFonts w:ascii="Times" w:eastAsia="Times" w:hAnsi="Times" w:cs="Times"/>
-                <w:b/>
+                <w:bCs/>
+              </w:rPr>
+            </w:pPr>
+            <w:r>
+              <w:rPr>
+                <w:rFonts w:ascii="Times" w:eastAsia="Times" w:hAnsi="Times" w:cs="Times"/>
+                <w:bCs/>
               </w:rPr>
               <w:t>151</w:t>
             </w:r>
@@ -2354,34 +2742,34 @@
             <w:pPr>
               <w:rPr>
                 <w:rFonts w:ascii="Times" w:eastAsia="Times" w:hAnsi="Times" w:cs="Times"/>
-                <w:b/>
-              </w:rPr>
-            </w:pPr>
-            <w:r>
-              <w:rPr>
-                <w:rFonts w:ascii="Times" w:eastAsia="Times" w:hAnsi="Times" w:cs="Times"/>
-                <w:b/>
+                <w:bCs/>
+              </w:rPr>
+            </w:pPr>
+            <w:r>
+              <w:rPr>
+                <w:rFonts w:ascii="Times" w:eastAsia="Times" w:hAnsi="Times" w:cs="Times"/>
+                <w:bCs/>
               </w:rPr>
               <w:t xml:space="preserve">Would it be better </w:t>
             </w:r>
             <w:r>
               <w:rPr>
                 <w:rFonts w:ascii="Times" w:eastAsia="Times" w:hAnsi="Times" w:cs="Times"/>
-                <w:b/>
+                <w:bCs/>
               </w:rPr>
               <w:t xml:space="preserve">to notate this, and similar passages in 5:3 </w:t>
             </w:r>
             <w:r>
               <w:rPr>
                 <w:rFonts w:ascii="Times" w:eastAsia="Times" w:hAnsi="Times" w:cs="Times"/>
-                <w:b/>
+                <w:bCs/>
               </w:rPr>
               <w:t>crotchet instead?</w:t>
             </w:r>
             <w:r>
               <w:rPr>
                 <w:rFonts w:ascii="Times" w:eastAsia="Times" w:hAnsi="Times" w:cs="Times"/>
-                <w:b/>
+                <w:bCs/>
               </w:rPr>
               <w:t xml:space="preserve"> </w:t>
             </w:r>
@@ -2389,16 +2777,33 @@
         </w:tc>
         <w:tc>
           <w:tcPr>
-            <w:tcW w:w="1579" w:type="dxa"/>
-          </w:tcPr>
-          <w:p>
-            <w:pPr>
-              <w:jc w:val="center"/>
-              <w:rPr>
-                <w:rFonts w:ascii="Times" w:eastAsia="Times" w:hAnsi="Times" w:cs="Times"/>
-                <w:b/>
-              </w:rPr>
-            </w:pPr>
+            <w:tcW w:w="1370" w:type="dxa"/>
+          </w:tcPr>
+          <w:p>
+            <w:pPr>
+              <w:jc w:val="center"/>
+              <w:rPr>
+                <w:rFonts w:ascii="Times" w:eastAsia="Times" w:hAnsi="Times" w:cs="Times"/>
+                <w:bCs/>
+              </w:rPr>
+            </w:pPr>
+          </w:p>
+          <w:p>
+            <w:pPr>
+              <w:jc w:val="center"/>
+              <w:rPr>
+                <w:rFonts w:ascii="Times" w:eastAsia="Times" w:hAnsi="Times" w:cs="Times"/>
+                <w:bCs/>
+              </w:rPr>
+            </w:pPr>
+            <w:r>
+              <w:rPr>
+                <w:rFonts w:ascii="Times" w:eastAsia="Times" w:hAnsi="Times" w:cs="Times"/>
+                <w:bCs/>
+                <w:color w:val="FF0000"/>
+              </w:rPr>
+              <w:t>Good idea, yes</w:t>
+            </w:r>
           </w:p>
         </w:tc>
       </w:tr>
@@ -2415,13 +2820,13 @@
               <w:jc w:val="center"/>
               <w:rPr>
                 <w:rFonts w:ascii="Times" w:eastAsia="Times" w:hAnsi="Times" w:cs="Times"/>
-                <w:b/>
-              </w:rPr>
-            </w:pPr>
-            <w:r>
-              <w:rPr>
-                <w:rFonts w:ascii="Times" w:eastAsia="Times" w:hAnsi="Times" w:cs="Times"/>
-                <w:b/>
+                <w:bCs/>
+              </w:rPr>
+            </w:pPr>
+            <w:r>
+              <w:rPr>
+                <w:rFonts w:ascii="Times" w:eastAsia="Times" w:hAnsi="Times" w:cs="Times"/>
+                <w:bCs/>
               </w:rPr>
               <w:t>Viola</w:t>
             </w:r>
@@ -2436,13 +2841,13 @@
               <w:jc w:val="center"/>
               <w:rPr>
                 <w:rFonts w:ascii="Times" w:eastAsia="Times" w:hAnsi="Times" w:cs="Times"/>
-                <w:b/>
-              </w:rPr>
-            </w:pPr>
-            <w:r>
-              <w:rPr>
-                <w:rFonts w:ascii="Times" w:eastAsia="Times" w:hAnsi="Times" w:cs="Times"/>
-                <w:b/>
+                <w:bCs/>
+              </w:rPr>
+            </w:pPr>
+            <w:r>
+              <w:rPr>
+                <w:rFonts w:ascii="Times" w:eastAsia="Times" w:hAnsi="Times" w:cs="Times"/>
+                <w:bCs/>
               </w:rPr>
               <w:t>151</w:t>
             </w:r>
@@ -2456,13 +2861,13 @@
             <w:pPr>
               <w:rPr>
                 <w:rFonts w:ascii="Times" w:eastAsia="Times" w:hAnsi="Times" w:cs="Times"/>
-                <w:b/>
-              </w:rPr>
-            </w:pPr>
-            <w:r>
-              <w:rPr>
-                <w:rFonts w:ascii="Times" w:eastAsia="Times" w:hAnsi="Times" w:cs="Times"/>
-                <w:b/>
+                <w:bCs/>
+              </w:rPr>
+            </w:pPr>
+            <w:r>
+              <w:rPr>
+                <w:rFonts w:ascii="Times" w:eastAsia="Times" w:hAnsi="Times" w:cs="Times"/>
+                <w:bCs/>
               </w:rPr>
               <w:t xml:space="preserve">Treble clef from bar 153 moved forward to avoid clef change over tied notes. </w:t>
             </w:r>
@@ -2470,16 +2875,39 @@
         </w:tc>
         <w:tc>
           <w:tcPr>
-            <w:tcW w:w="1579" w:type="dxa"/>
-          </w:tcPr>
-          <w:p>
-            <w:pPr>
-              <w:jc w:val="center"/>
-              <w:rPr>
-                <w:rFonts w:ascii="Times" w:eastAsia="Times" w:hAnsi="Times" w:cs="Times"/>
-                <w:b/>
-              </w:rPr>
-            </w:pPr>
+            <w:tcW w:w="1370" w:type="dxa"/>
+          </w:tcPr>
+          <w:p>
+            <w:pPr>
+              <w:jc w:val="center"/>
+              <w:rPr>
+                <w:rFonts w:ascii="Times" w:eastAsia="Times" w:hAnsi="Times" w:cs="Times"/>
+                <w:bCs/>
+              </w:rPr>
+            </w:pPr>
+          </w:p>
+          <w:p>
+            <w:pPr>
+              <w:rPr>
+                <w:rFonts w:ascii="Times" w:eastAsia="Times" w:hAnsi="Times" w:cs="Times"/>
+                <w:bCs/>
+              </w:rPr>
+            </w:pPr>
+            <w:r>
+              <w:rPr>
+                <w:rFonts w:ascii="Times" w:eastAsia="Times" w:hAnsi="Times" w:cs="Times"/>
+                <w:bCs/>
+              </w:rPr>
+              <w:t xml:space="preserve">      </w:t>
+            </w:r>
+            <w:r>
+              <w:rPr>
+                <w:rFonts w:ascii="Times" w:eastAsia="Times" w:hAnsi="Times" w:cs="Times"/>
+                <w:bCs/>
+                <w:color w:val="FF0000"/>
+              </w:rPr>
+              <w:t>Cool</w:t>
+            </w:r>
           </w:p>
         </w:tc>
       </w:tr>
@@ -2558,16 +2986,43 @@
         </w:tc>
         <w:tc>
           <w:tcPr>
-            <w:tcW w:w="1579" w:type="dxa"/>
-          </w:tcPr>
-          <w:p>
-            <w:pPr>
-              <w:jc w:val="center"/>
-              <w:rPr>
-                <w:rFonts w:ascii="Times" w:eastAsia="Times" w:hAnsi="Times" w:cs="Times"/>
-                <w:b/>
-              </w:rPr>
-            </w:pPr>
+            <w:tcW w:w="1370" w:type="dxa"/>
+          </w:tcPr>
+          <w:p>
+            <w:pPr>
+              <w:jc w:val="center"/>
+              <w:rPr>
+                <w:rFonts w:ascii="Times" w:eastAsia="Times" w:hAnsi="Times" w:cs="Times"/>
+                <w:b/>
+              </w:rPr>
+            </w:pPr>
+            <w:r>
+              <w:rPr>
+                <w:rFonts w:ascii="Times" w:eastAsia="Times" w:hAnsi="Times" w:cs="Times"/>
+                <w:b/>
+                <w:color w:val="FF0000"/>
+              </w:rPr>
+              <w:t xml:space="preserve">Lead to first note, move them </w:t>
+            </w:r>
+            <w:r>
+              <w:rPr>
+                <w:rFonts w:ascii="Times" w:eastAsia="Times" w:hAnsi="Times" w:cs="Times"/>
+                <w:b/>
+                <w:color w:val="FF0000"/>
+              </w:rPr>
+              <w:lastRenderedPageBreak/>
+              <w:t xml:space="preserve">across the </w:t>
+            </w:r>
+            <w:proofErr w:type="spellStart"/>
+            <w:r>
+              <w:rPr>
+                <w:rFonts w:ascii="Times" w:eastAsia="Times" w:hAnsi="Times" w:cs="Times"/>
+                <w:b/>
+                <w:color w:val="FF0000"/>
+              </w:rPr>
+              <w:t>barline</w:t>
+            </w:r>
+            <w:proofErr w:type="spellEnd"/>
           </w:p>
         </w:tc>
       </w:tr>
@@ -2584,14 +3039,15 @@
               <w:jc w:val="center"/>
               <w:rPr>
                 <w:rFonts w:ascii="Times" w:eastAsia="Times" w:hAnsi="Times" w:cs="Times"/>
-                <w:b/>
-              </w:rPr>
-            </w:pPr>
-            <w:r>
-              <w:rPr>
-                <w:rFonts w:ascii="Times" w:eastAsia="Times" w:hAnsi="Times" w:cs="Times"/>
-                <w:b/>
-              </w:rPr>
+                <w:bCs/>
+              </w:rPr>
+            </w:pPr>
+            <w:r>
+              <w:rPr>
+                <w:rFonts w:ascii="Times" w:eastAsia="Times" w:hAnsi="Times" w:cs="Times"/>
+                <w:bCs/>
+              </w:rPr>
+              <w:lastRenderedPageBreak/>
               <w:t>Viola</w:t>
             </w:r>
           </w:p>
@@ -2605,20 +3061,20 @@
               <w:jc w:val="center"/>
               <w:rPr>
                 <w:rFonts w:ascii="Times" w:eastAsia="Times" w:hAnsi="Times" w:cs="Times"/>
-                <w:b/>
-              </w:rPr>
-            </w:pPr>
-            <w:r>
-              <w:rPr>
-                <w:rFonts w:ascii="Times" w:eastAsia="Times" w:hAnsi="Times" w:cs="Times"/>
-                <w:b/>
+                <w:bCs/>
+              </w:rPr>
+            </w:pPr>
+            <w:r>
+              <w:rPr>
+                <w:rFonts w:ascii="Times" w:eastAsia="Times" w:hAnsi="Times" w:cs="Times"/>
+                <w:bCs/>
               </w:rPr>
               <w:t>15</w:t>
             </w:r>
             <w:r>
               <w:rPr>
                 <w:rFonts w:ascii="Times" w:eastAsia="Times" w:hAnsi="Times" w:cs="Times"/>
-                <w:b/>
+                <w:bCs/>
               </w:rPr>
               <w:t>5</w:t>
             </w:r>
@@ -2632,13 +3088,13 @@
             <w:pPr>
               <w:rPr>
                 <w:rFonts w:ascii="Times" w:eastAsia="Times" w:hAnsi="Times" w:cs="Times"/>
-                <w:b/>
-              </w:rPr>
-            </w:pPr>
-            <w:r>
-              <w:rPr>
-                <w:rFonts w:ascii="Times" w:eastAsia="Times" w:hAnsi="Times" w:cs="Times"/>
-                <w:b/>
+                <w:bCs/>
+              </w:rPr>
+            </w:pPr>
+            <w:r>
+              <w:rPr>
+                <w:rFonts w:ascii="Times" w:eastAsia="Times" w:hAnsi="Times" w:cs="Times"/>
+                <w:bCs/>
               </w:rPr>
               <w:t>Would you like the viola to start at ff? All other parts start at ff</w:t>
             </w:r>
@@ -2646,16 +3102,42 @@
         </w:tc>
         <w:tc>
           <w:tcPr>
-            <w:tcW w:w="1579" w:type="dxa"/>
-          </w:tcPr>
-          <w:p>
-            <w:pPr>
-              <w:jc w:val="center"/>
-              <w:rPr>
-                <w:rFonts w:ascii="Times" w:eastAsia="Times" w:hAnsi="Times" w:cs="Times"/>
-                <w:b/>
-              </w:rPr>
-            </w:pPr>
+            <w:tcW w:w="1370" w:type="dxa"/>
+          </w:tcPr>
+          <w:p>
+            <w:pPr>
+              <w:jc w:val="center"/>
+              <w:rPr>
+                <w:rFonts w:ascii="Times" w:eastAsia="Times" w:hAnsi="Times" w:cs="Times"/>
+                <w:bCs/>
+              </w:rPr>
+            </w:pPr>
+          </w:p>
+          <w:p>
+            <w:pPr>
+              <w:jc w:val="center"/>
+              <w:rPr>
+                <w:rFonts w:ascii="Times" w:eastAsia="Times" w:hAnsi="Times" w:cs="Times"/>
+                <w:bCs/>
+              </w:rPr>
+            </w:pPr>
+          </w:p>
+          <w:p>
+            <w:pPr>
+              <w:jc w:val="center"/>
+              <w:rPr>
+                <w:rFonts w:ascii="Times" w:eastAsia="Times" w:hAnsi="Times" w:cs="Times"/>
+                <w:bCs/>
+              </w:rPr>
+            </w:pPr>
+            <w:r>
+              <w:rPr>
+                <w:rFonts w:ascii="Times" w:eastAsia="Times" w:hAnsi="Times" w:cs="Times"/>
+                <w:bCs/>
+                <w:color w:val="FF0000"/>
+              </w:rPr>
+              <w:t>Yes</w:t>
+            </w:r>
           </w:p>
         </w:tc>
       </w:tr>
@@ -2672,13 +3154,13 @@
               <w:jc w:val="center"/>
               <w:rPr>
                 <w:rFonts w:ascii="Times" w:eastAsia="Times" w:hAnsi="Times" w:cs="Times"/>
-                <w:b/>
-              </w:rPr>
-            </w:pPr>
-            <w:r>
-              <w:rPr>
-                <w:rFonts w:ascii="Times" w:eastAsia="Times" w:hAnsi="Times" w:cs="Times"/>
-                <w:b/>
+                <w:bCs/>
+              </w:rPr>
+            </w:pPr>
+            <w:r>
+              <w:rPr>
+                <w:rFonts w:ascii="Times" w:eastAsia="Times" w:hAnsi="Times" w:cs="Times"/>
+                <w:bCs/>
               </w:rPr>
               <w:t>Violins and Cello</w:t>
             </w:r>
@@ -2693,20 +3175,20 @@
               <w:jc w:val="center"/>
               <w:rPr>
                 <w:rFonts w:ascii="Times" w:eastAsia="Times" w:hAnsi="Times" w:cs="Times"/>
-                <w:b/>
-              </w:rPr>
-            </w:pPr>
-            <w:r>
-              <w:rPr>
-                <w:rFonts w:ascii="Times" w:eastAsia="Times" w:hAnsi="Times" w:cs="Times"/>
-                <w:b/>
+                <w:bCs/>
+              </w:rPr>
+            </w:pPr>
+            <w:r>
+              <w:rPr>
+                <w:rFonts w:ascii="Times" w:eastAsia="Times" w:hAnsi="Times" w:cs="Times"/>
+                <w:bCs/>
               </w:rPr>
               <w:t>15</w:t>
             </w:r>
             <w:r>
               <w:rPr>
                 <w:rFonts w:ascii="Times" w:eastAsia="Times" w:hAnsi="Times" w:cs="Times"/>
-                <w:b/>
+                <w:bCs/>
               </w:rPr>
               <w:t>5</w:t>
             </w:r>
@@ -2720,34 +3202,34 @@
             <w:pPr>
               <w:rPr>
                 <w:rFonts w:ascii="Times" w:eastAsia="Times" w:hAnsi="Times" w:cs="Times"/>
-                <w:b/>
-              </w:rPr>
-            </w:pPr>
-            <w:r>
-              <w:rPr>
-                <w:rFonts w:ascii="Times" w:eastAsia="Times" w:hAnsi="Times" w:cs="Times"/>
-                <w:b/>
+                <w:bCs/>
+              </w:rPr>
+            </w:pPr>
+            <w:r>
+              <w:rPr>
+                <w:rFonts w:ascii="Times" w:eastAsia="Times" w:hAnsi="Times" w:cs="Times"/>
+                <w:bCs/>
               </w:rPr>
               <w:t xml:space="preserve">To clarify: are all </w:t>
             </w:r>
             <w:r>
               <w:rPr>
                 <w:rFonts w:ascii="Times" w:eastAsia="Times" w:hAnsi="Times" w:cs="Times"/>
-                <w:b/>
+                <w:bCs/>
               </w:rPr>
               <w:t>notes meant to have tenuto marks and accents?</w:t>
             </w:r>
             <w:r>
               <w:rPr>
                 <w:rFonts w:ascii="Times" w:eastAsia="Times" w:hAnsi="Times" w:cs="Times"/>
-                <w:b/>
+                <w:bCs/>
               </w:rPr>
               <w:t xml:space="preserve"> </w:t>
             </w:r>
             <w:r>
               <w:rPr>
                 <w:rFonts w:ascii="Times" w:eastAsia="Times" w:hAnsi="Times" w:cs="Times"/>
-                <w:b/>
+                <w:bCs/>
               </w:rPr>
               <w:t>Like Viola</w:t>
             </w:r>
@@ -2755,16 +3237,33 @@
         </w:tc>
         <w:tc>
           <w:tcPr>
-            <w:tcW w:w="1579" w:type="dxa"/>
-          </w:tcPr>
-          <w:p>
-            <w:pPr>
-              <w:jc w:val="center"/>
-              <w:rPr>
-                <w:rFonts w:ascii="Times" w:eastAsia="Times" w:hAnsi="Times" w:cs="Times"/>
-                <w:b/>
-              </w:rPr>
-            </w:pPr>
+            <w:tcW w:w="1370" w:type="dxa"/>
+          </w:tcPr>
+          <w:p>
+            <w:pPr>
+              <w:jc w:val="center"/>
+              <w:rPr>
+                <w:rFonts w:ascii="Times" w:eastAsia="Times" w:hAnsi="Times" w:cs="Times"/>
+                <w:bCs/>
+              </w:rPr>
+            </w:pPr>
+          </w:p>
+          <w:p>
+            <w:pPr>
+              <w:jc w:val="center"/>
+              <w:rPr>
+                <w:rFonts w:ascii="Times" w:eastAsia="Times" w:hAnsi="Times" w:cs="Times"/>
+                <w:bCs/>
+              </w:rPr>
+            </w:pPr>
+            <w:r>
+              <w:rPr>
+                <w:rFonts w:ascii="Times" w:eastAsia="Times" w:hAnsi="Times" w:cs="Times"/>
+                <w:bCs/>
+                <w:color w:val="FF0000"/>
+              </w:rPr>
+              <w:t>Yes</w:t>
+            </w:r>
           </w:p>
         </w:tc>
       </w:tr>
@@ -2781,13 +3280,13 @@
               <w:jc w:val="center"/>
               <w:rPr>
                 <w:rFonts w:ascii="Times" w:eastAsia="Times" w:hAnsi="Times" w:cs="Times"/>
-                <w:b/>
-              </w:rPr>
-            </w:pPr>
-            <w:r>
-              <w:rPr>
-                <w:rFonts w:ascii="Times" w:eastAsia="Times" w:hAnsi="Times" w:cs="Times"/>
-                <w:b/>
+                <w:bCs/>
+              </w:rPr>
+            </w:pPr>
+            <w:r>
+              <w:rPr>
+                <w:rFonts w:ascii="Times" w:eastAsia="Times" w:hAnsi="Times" w:cs="Times"/>
+                <w:bCs/>
               </w:rPr>
               <w:t>All</w:t>
             </w:r>
@@ -2802,13 +3301,13 @@
               <w:jc w:val="center"/>
               <w:rPr>
                 <w:rFonts w:ascii="Times" w:eastAsia="Times" w:hAnsi="Times" w:cs="Times"/>
-                <w:b/>
-              </w:rPr>
-            </w:pPr>
-            <w:r>
-              <w:rPr>
-                <w:rFonts w:ascii="Times" w:eastAsia="Times" w:hAnsi="Times" w:cs="Times"/>
-                <w:b/>
+                <w:bCs/>
+              </w:rPr>
+            </w:pPr>
+            <w:r>
+              <w:rPr>
+                <w:rFonts w:ascii="Times" w:eastAsia="Times" w:hAnsi="Times" w:cs="Times"/>
+                <w:bCs/>
               </w:rPr>
               <w:t>157</w:t>
             </w:r>
@@ -2822,13 +3321,13 @@
             <w:pPr>
               <w:rPr>
                 <w:rFonts w:ascii="Times" w:eastAsia="Times" w:hAnsi="Times" w:cs="Times"/>
-                <w:b/>
-              </w:rPr>
-            </w:pPr>
-            <w:r>
-              <w:rPr>
-                <w:rFonts w:ascii="Times" w:eastAsia="Times" w:hAnsi="Times" w:cs="Times"/>
-                <w:b/>
+                <w:bCs/>
+              </w:rPr>
+            </w:pPr>
+            <w:r>
+              <w:rPr>
+                <w:rFonts w:ascii="Times" w:eastAsia="Times" w:hAnsi="Times" w:cs="Times"/>
+                <w:bCs/>
               </w:rPr>
               <w:t xml:space="preserve">Would it be better to notate a </w:t>
             </w:r>
@@ -2836,7 +3335,7 @@
             <w:r>
               <w:rPr>
                 <w:rFonts w:ascii="Times" w:eastAsia="Times" w:hAnsi="Times" w:cs="Times"/>
-                <w:b/>
+                <w:bCs/>
               </w:rPr>
               <w:t>fp</w:t>
             </w:r>
@@ -2844,28 +3343,28 @@
             <w:r>
               <w:rPr>
                 <w:rFonts w:ascii="Times" w:eastAsia="Times" w:hAnsi="Times" w:cs="Times"/>
-                <w:b/>
+                <w:bCs/>
               </w:rPr>
               <w:t xml:space="preserve"> underneath each note</w:t>
             </w:r>
             <w:r>
               <w:rPr>
                 <w:rFonts w:ascii="Times" w:eastAsia="Times" w:hAnsi="Times" w:cs="Times"/>
-                <w:b/>
+                <w:bCs/>
               </w:rPr>
               <w:t xml:space="preserve">? We could </w:t>
             </w:r>
             <w:r>
               <w:rPr>
                 <w:rFonts w:ascii="Times" w:eastAsia="Times" w:hAnsi="Times" w:cs="Times"/>
-                <w:b/>
+                <w:bCs/>
               </w:rPr>
               <w:t xml:space="preserve">also notate all the notes in </w:t>
             </w:r>
             <w:r>
               <w:rPr>
                 <w:rFonts w:ascii="Times" w:eastAsia="Times" w:hAnsi="Times" w:cs="Times"/>
-                <w:b/>
+                <w:bCs/>
               </w:rPr>
               <w:t xml:space="preserve">the first bar with </w:t>
             </w:r>
@@ -2873,7 +3372,7 @@
             <w:r>
               <w:rPr>
                 <w:rFonts w:ascii="Times" w:eastAsia="Times" w:hAnsi="Times" w:cs="Times"/>
-                <w:b/>
+                <w:bCs/>
               </w:rPr>
               <w:t>fp</w:t>
             </w:r>
@@ -2881,7 +3380,7 @@
             <w:r>
               <w:rPr>
                 <w:rFonts w:ascii="Times" w:eastAsia="Times" w:hAnsi="Times" w:cs="Times"/>
-                <w:b/>
+                <w:bCs/>
               </w:rPr>
               <w:t xml:space="preserve"> and insert a simile thereafter. </w:t>
             </w:r>
@@ -2889,16 +3388,70 @@
         </w:tc>
         <w:tc>
           <w:tcPr>
-            <w:tcW w:w="1579" w:type="dxa"/>
-          </w:tcPr>
-          <w:p>
-            <w:pPr>
-              <w:jc w:val="center"/>
-              <w:rPr>
-                <w:rFonts w:ascii="Times" w:eastAsia="Times" w:hAnsi="Times" w:cs="Times"/>
-                <w:b/>
-              </w:rPr>
-            </w:pPr>
+            <w:tcW w:w="1370" w:type="dxa"/>
+          </w:tcPr>
+          <w:p>
+            <w:pPr>
+              <w:jc w:val="center"/>
+              <w:rPr>
+                <w:rFonts w:ascii="Times" w:eastAsia="Times" w:hAnsi="Times" w:cs="Times"/>
+                <w:bCs/>
+              </w:rPr>
+            </w:pPr>
+          </w:p>
+          <w:p>
+            <w:pPr>
+              <w:jc w:val="center"/>
+              <w:rPr>
+                <w:rFonts w:ascii="Times" w:eastAsia="Times" w:hAnsi="Times" w:cs="Times"/>
+                <w:bCs/>
+              </w:rPr>
+            </w:pPr>
+          </w:p>
+          <w:p>
+            <w:pPr>
+              <w:jc w:val="center"/>
+              <w:rPr>
+                <w:rFonts w:ascii="Times" w:eastAsia="Times" w:hAnsi="Times" w:cs="Times"/>
+                <w:bCs/>
+              </w:rPr>
+            </w:pPr>
+            <w:proofErr w:type="spellStart"/>
+            <w:r>
+              <w:rPr>
+                <w:rFonts w:ascii="Times" w:eastAsia="Times" w:hAnsi="Times" w:cs="Times"/>
+                <w:bCs/>
+                <w:color w:val="FF0000"/>
+              </w:rPr>
+              <w:t>Lets</w:t>
+            </w:r>
+            <w:proofErr w:type="spellEnd"/>
+            <w:r>
+              <w:rPr>
+                <w:rFonts w:ascii="Times" w:eastAsia="Times" w:hAnsi="Times" w:cs="Times"/>
+                <w:bCs/>
+                <w:color w:val="FF0000"/>
+              </w:rPr>
+              <w:t xml:space="preserve"> notate all the notes in the first bar with </w:t>
+            </w:r>
+            <w:proofErr w:type="spellStart"/>
+            <w:r>
+              <w:rPr>
+                <w:rFonts w:ascii="Times" w:eastAsia="Times" w:hAnsi="Times" w:cs="Times"/>
+                <w:bCs/>
+                <w:color w:val="FF0000"/>
+              </w:rPr>
+              <w:t>fp</w:t>
+            </w:r>
+            <w:proofErr w:type="spellEnd"/>
+            <w:r>
+              <w:rPr>
+                <w:rFonts w:ascii="Times" w:eastAsia="Times" w:hAnsi="Times" w:cs="Times"/>
+                <w:bCs/>
+                <w:color w:val="FF0000"/>
+              </w:rPr>
+              <w:t xml:space="preserve"> and insert a simile thereafter.</w:t>
+            </w:r>
           </w:p>
         </w:tc>
       </w:tr>
@@ -2915,13 +3468,13 @@
               <w:jc w:val="center"/>
               <w:rPr>
                 <w:rFonts w:ascii="Times" w:eastAsia="Times" w:hAnsi="Times" w:cs="Times"/>
-                <w:b/>
-              </w:rPr>
-            </w:pPr>
-            <w:r>
-              <w:rPr>
-                <w:rFonts w:ascii="Times" w:eastAsia="Times" w:hAnsi="Times" w:cs="Times"/>
-                <w:b/>
+                <w:bCs/>
+              </w:rPr>
+            </w:pPr>
+            <w:r>
+              <w:rPr>
+                <w:rFonts w:ascii="Times" w:eastAsia="Times" w:hAnsi="Times" w:cs="Times"/>
+                <w:bCs/>
               </w:rPr>
               <w:t>Violin II</w:t>
             </w:r>
@@ -2936,20 +3489,20 @@
               <w:jc w:val="center"/>
               <w:rPr>
                 <w:rFonts w:ascii="Times" w:eastAsia="Times" w:hAnsi="Times" w:cs="Times"/>
-                <w:b/>
-              </w:rPr>
-            </w:pPr>
-            <w:r>
-              <w:rPr>
-                <w:rFonts w:ascii="Times" w:eastAsia="Times" w:hAnsi="Times" w:cs="Times"/>
-                <w:b/>
+                <w:bCs/>
+              </w:rPr>
+            </w:pPr>
+            <w:r>
+              <w:rPr>
+                <w:rFonts w:ascii="Times" w:eastAsia="Times" w:hAnsi="Times" w:cs="Times"/>
+                <w:bCs/>
               </w:rPr>
               <w:t>157</w:t>
             </w:r>
             <w:r>
               <w:rPr>
                 <w:rFonts w:ascii="Times" w:eastAsia="Times" w:hAnsi="Times" w:cs="Times"/>
-                <w:b/>
+                <w:bCs/>
               </w:rPr>
               <w:t>-8</w:t>
             </w:r>
@@ -2963,27 +3516,27 @@
             <w:pPr>
               <w:rPr>
                 <w:rFonts w:ascii="Times" w:eastAsia="Times" w:hAnsi="Times" w:cs="Times"/>
-                <w:b/>
-              </w:rPr>
-            </w:pPr>
-            <w:r>
-              <w:rPr>
-                <w:rFonts w:ascii="Times" w:eastAsia="Times" w:hAnsi="Times" w:cs="Times"/>
-                <w:b/>
+                <w:bCs/>
+              </w:rPr>
+            </w:pPr>
+            <w:r>
+              <w:rPr>
+                <w:rFonts w:ascii="Times" w:eastAsia="Times" w:hAnsi="Times" w:cs="Times"/>
+                <w:bCs/>
               </w:rPr>
               <w:t>Would you like t</w:t>
             </w:r>
             <w:r>
               <w:rPr>
                 <w:rFonts w:ascii="Times" w:eastAsia="Times" w:hAnsi="Times" w:cs="Times"/>
-                <w:b/>
+                <w:bCs/>
               </w:rPr>
               <w:t xml:space="preserve">his passage to be taken under one bow, or should the bow direction be changed for </w:t>
             </w:r>
             <w:r>
               <w:rPr>
                 <w:rFonts w:ascii="Times" w:eastAsia="Times" w:hAnsi="Times" w:cs="Times"/>
-                <w:b/>
+                <w:bCs/>
               </w:rPr>
               <w:t xml:space="preserve">each new accent? </w:t>
             </w:r>
@@ -2991,16 +3544,52 @@
         </w:tc>
         <w:tc>
           <w:tcPr>
-            <w:tcW w:w="1579" w:type="dxa"/>
-          </w:tcPr>
-          <w:p>
-            <w:pPr>
-              <w:jc w:val="center"/>
-              <w:rPr>
-                <w:rFonts w:ascii="Times" w:eastAsia="Times" w:hAnsi="Times" w:cs="Times"/>
-                <w:b/>
-              </w:rPr>
-            </w:pPr>
+            <w:tcW w:w="1370" w:type="dxa"/>
+          </w:tcPr>
+          <w:p>
+            <w:pPr>
+              <w:jc w:val="center"/>
+              <w:rPr>
+                <w:rFonts w:ascii="Times" w:eastAsia="Times" w:hAnsi="Times" w:cs="Times"/>
+                <w:bCs/>
+              </w:rPr>
+            </w:pPr>
+          </w:p>
+          <w:p>
+            <w:pPr>
+              <w:jc w:val="center"/>
+              <w:rPr>
+                <w:rFonts w:ascii="Times" w:eastAsia="Times" w:hAnsi="Times" w:cs="Times"/>
+                <w:bCs/>
+              </w:rPr>
+            </w:pPr>
+          </w:p>
+          <w:p>
+            <w:pPr>
+              <w:jc w:val="center"/>
+              <w:rPr>
+                <w:rFonts w:ascii="Times" w:eastAsia="Times" w:hAnsi="Times" w:cs="Times"/>
+                <w:bCs/>
+              </w:rPr>
+            </w:pPr>
+            <w:proofErr w:type="spellStart"/>
+            <w:r>
+              <w:rPr>
+                <w:rFonts w:ascii="Times" w:eastAsia="Times" w:hAnsi="Times" w:cs="Times"/>
+                <w:bCs/>
+                <w:color w:val="FF0000"/>
+              </w:rPr>
+              <w:t>Lets</w:t>
+            </w:r>
+            <w:proofErr w:type="spellEnd"/>
+            <w:r>
+              <w:rPr>
+                <w:rFonts w:ascii="Times" w:eastAsia="Times" w:hAnsi="Times" w:cs="Times"/>
+                <w:bCs/>
+                <w:color w:val="FF0000"/>
+              </w:rPr>
+              <w:t xml:space="preserve"> leave as is</w:t>
+            </w:r>
           </w:p>
         </w:tc>
       </w:tr>
@@ -3017,15 +3606,14 @@
               <w:jc w:val="center"/>
               <w:rPr>
                 <w:rFonts w:ascii="Times" w:eastAsia="Times" w:hAnsi="Times" w:cs="Times"/>
-                <w:b/>
-              </w:rPr>
-            </w:pPr>
-            <w:r>
-              <w:rPr>
-                <w:rFonts w:ascii="Times" w:eastAsia="Times" w:hAnsi="Times" w:cs="Times"/>
-                <w:b/>
-              </w:rPr>
-              <w:lastRenderedPageBreak/>
+                <w:bCs/>
+              </w:rPr>
+            </w:pPr>
+            <w:r>
+              <w:rPr>
+                <w:rFonts w:ascii="Times" w:eastAsia="Times" w:hAnsi="Times" w:cs="Times"/>
+                <w:bCs/>
+              </w:rPr>
               <w:t>Violin I</w:t>
             </w:r>
           </w:p>
@@ -3039,13 +3627,13 @@
               <w:jc w:val="center"/>
               <w:rPr>
                 <w:rFonts w:ascii="Times" w:eastAsia="Times" w:hAnsi="Times" w:cs="Times"/>
-                <w:b/>
-              </w:rPr>
-            </w:pPr>
-            <w:r>
-              <w:rPr>
-                <w:rFonts w:ascii="Times" w:eastAsia="Times" w:hAnsi="Times" w:cs="Times"/>
-                <w:b/>
+                <w:bCs/>
+              </w:rPr>
+            </w:pPr>
+            <w:r>
+              <w:rPr>
+                <w:rFonts w:ascii="Times" w:eastAsia="Times" w:hAnsi="Times" w:cs="Times"/>
+                <w:bCs/>
               </w:rPr>
               <w:t>160</w:t>
             </w:r>
@@ -3059,20 +3647,20 @@
             <w:pPr>
               <w:rPr>
                 <w:rFonts w:ascii="Times" w:eastAsia="Times" w:hAnsi="Times" w:cs="Times"/>
-                <w:b/>
-              </w:rPr>
-            </w:pPr>
-            <w:r>
-              <w:rPr>
-                <w:rFonts w:ascii="Times" w:eastAsia="Times" w:hAnsi="Times" w:cs="Times"/>
-                <w:b/>
+                <w:bCs/>
+              </w:rPr>
+            </w:pPr>
+            <w:r>
+              <w:rPr>
+                <w:rFonts w:ascii="Times" w:eastAsia="Times" w:hAnsi="Times" w:cs="Times"/>
+                <w:bCs/>
               </w:rPr>
               <w:t>Could you clarify the rhythm in the first beat?</w:t>
             </w:r>
             <w:r>
               <w:rPr>
                 <w:rFonts w:ascii="Times" w:eastAsia="Times" w:hAnsi="Times" w:cs="Times"/>
-                <w:b/>
+                <w:bCs/>
               </w:rPr>
               <w:t xml:space="preserve"> </w:t>
             </w:r>
@@ -3080,16 +3668,41 @@
         </w:tc>
         <w:tc>
           <w:tcPr>
-            <w:tcW w:w="1579" w:type="dxa"/>
-          </w:tcPr>
-          <w:p>
-            <w:pPr>
-              <w:jc w:val="center"/>
-              <w:rPr>
-                <w:rFonts w:ascii="Times" w:eastAsia="Times" w:hAnsi="Times" w:cs="Times"/>
-                <w:b/>
-              </w:rPr>
-            </w:pPr>
+            <w:tcW w:w="1370" w:type="dxa"/>
+          </w:tcPr>
+          <w:p>
+            <w:pPr>
+              <w:jc w:val="center"/>
+              <w:rPr>
+                <w:rFonts w:ascii="Times" w:eastAsia="Times" w:hAnsi="Times" w:cs="Times"/>
+                <w:bCs/>
+              </w:rPr>
+            </w:pPr>
+          </w:p>
+          <w:p>
+            <w:pPr>
+              <w:jc w:val="center"/>
+              <w:rPr>
+                <w:rFonts w:ascii="Times" w:eastAsia="Times" w:hAnsi="Times" w:cs="Times"/>
+                <w:bCs/>
+              </w:rPr>
+            </w:pPr>
+            <w:r>
+              <w:rPr>
+                <w:rFonts w:ascii="Times" w:eastAsia="Times" w:hAnsi="Times" w:cs="Times"/>
+                <w:bCs/>
+                <w:color w:val="FF0000"/>
+              </w:rPr>
+              <w:t>I suppose you mean 161; You correction is good</w:t>
+            </w:r>
+            <w:r>
+              <w:rPr>
+                <w:rFonts w:ascii="Times" w:eastAsia="Times" w:hAnsi="Times" w:cs="Times"/>
+                <w:bCs/>
+                <w:color w:val="FF0000"/>
+              </w:rPr>
+              <w:t xml:space="preserve"> (also, add missing harmonic circle to Vl2 beat 4)</w:t>
+            </w:r>
           </w:p>
         </w:tc>
       </w:tr>
@@ -3106,13 +3719,13 @@
               <w:jc w:val="center"/>
               <w:rPr>
                 <w:rFonts w:ascii="Times" w:eastAsia="Times" w:hAnsi="Times" w:cs="Times"/>
-                <w:b/>
-              </w:rPr>
-            </w:pPr>
-            <w:r>
-              <w:rPr>
-                <w:rFonts w:ascii="Times" w:eastAsia="Times" w:hAnsi="Times" w:cs="Times"/>
-                <w:b/>
+                <w:bCs/>
+              </w:rPr>
+            </w:pPr>
+            <w:r>
+              <w:rPr>
+                <w:rFonts w:ascii="Times" w:eastAsia="Times" w:hAnsi="Times" w:cs="Times"/>
+                <w:bCs/>
               </w:rPr>
               <w:t>Viola</w:t>
             </w:r>
@@ -3127,13 +3740,13 @@
               <w:jc w:val="center"/>
               <w:rPr>
                 <w:rFonts w:ascii="Times" w:eastAsia="Times" w:hAnsi="Times" w:cs="Times"/>
-                <w:b/>
-              </w:rPr>
-            </w:pPr>
-            <w:r>
-              <w:rPr>
-                <w:rFonts w:ascii="Times" w:eastAsia="Times" w:hAnsi="Times" w:cs="Times"/>
-                <w:b/>
+                <w:bCs/>
+              </w:rPr>
+            </w:pPr>
+            <w:r>
+              <w:rPr>
+                <w:rFonts w:ascii="Times" w:eastAsia="Times" w:hAnsi="Times" w:cs="Times"/>
+                <w:bCs/>
               </w:rPr>
               <w:t>162</w:t>
             </w:r>
@@ -3147,27 +3760,27 @@
             <w:pPr>
               <w:rPr>
                 <w:rFonts w:ascii="Times" w:eastAsia="Times" w:hAnsi="Times" w:cs="Times"/>
-                <w:b/>
-              </w:rPr>
-            </w:pPr>
-            <w:r>
-              <w:rPr>
-                <w:rFonts w:ascii="Times" w:eastAsia="Times" w:hAnsi="Times" w:cs="Times"/>
-                <w:b/>
+                <w:bCs/>
+              </w:rPr>
+            </w:pPr>
+            <w:r>
+              <w:rPr>
+                <w:rFonts w:ascii="Times" w:eastAsia="Times" w:hAnsi="Times" w:cs="Times"/>
+                <w:bCs/>
               </w:rPr>
               <w:t xml:space="preserve">Could you clarify the rhythm </w:t>
             </w:r>
             <w:r>
               <w:rPr>
                 <w:rFonts w:ascii="Times" w:eastAsia="Times" w:hAnsi="Times" w:cs="Times"/>
-                <w:b/>
+                <w:bCs/>
               </w:rPr>
               <w:t>on the second</w:t>
             </w:r>
             <w:r>
               <w:rPr>
                 <w:rFonts w:ascii="Times" w:eastAsia="Times" w:hAnsi="Times" w:cs="Times"/>
-                <w:b/>
+                <w:bCs/>
               </w:rPr>
               <w:t xml:space="preserve"> beat?</w:t>
             </w:r>
@@ -3175,16 +3788,33 @@
         </w:tc>
         <w:tc>
           <w:tcPr>
-            <w:tcW w:w="1579" w:type="dxa"/>
-          </w:tcPr>
-          <w:p>
-            <w:pPr>
-              <w:jc w:val="center"/>
-              <w:rPr>
-                <w:rFonts w:ascii="Times" w:eastAsia="Times" w:hAnsi="Times" w:cs="Times"/>
-                <w:b/>
-              </w:rPr>
-            </w:pPr>
+            <w:tcW w:w="1370" w:type="dxa"/>
+          </w:tcPr>
+          <w:p>
+            <w:pPr>
+              <w:jc w:val="center"/>
+              <w:rPr>
+                <w:rFonts w:ascii="Times" w:eastAsia="Times" w:hAnsi="Times" w:cs="Times"/>
+                <w:bCs/>
+              </w:rPr>
+            </w:pPr>
+          </w:p>
+          <w:p>
+            <w:pPr>
+              <w:jc w:val="center"/>
+              <w:rPr>
+                <w:rFonts w:ascii="Times" w:eastAsia="Times" w:hAnsi="Times" w:cs="Times"/>
+                <w:bCs/>
+              </w:rPr>
+            </w:pPr>
+            <w:r>
+              <w:rPr>
+                <w:rFonts w:ascii="Times" w:eastAsia="Times" w:hAnsi="Times" w:cs="Times"/>
+                <w:bCs/>
+                <w:color w:val="FF0000"/>
+              </w:rPr>
+              <w:t>Your correction is good</w:t>
+            </w:r>
           </w:p>
         </w:tc>
       </w:tr>
@@ -3201,13 +3831,13 @@
               <w:jc w:val="center"/>
               <w:rPr>
                 <w:rFonts w:ascii="Times" w:eastAsia="Times" w:hAnsi="Times" w:cs="Times"/>
-                <w:b/>
-              </w:rPr>
-            </w:pPr>
-            <w:r>
-              <w:rPr>
-                <w:rFonts w:ascii="Times" w:eastAsia="Times" w:hAnsi="Times" w:cs="Times"/>
-                <w:b/>
+                <w:bCs/>
+              </w:rPr>
+            </w:pPr>
+            <w:r>
+              <w:rPr>
+                <w:rFonts w:ascii="Times" w:eastAsia="Times" w:hAnsi="Times" w:cs="Times"/>
+                <w:bCs/>
               </w:rPr>
               <w:t>Violin II</w:t>
             </w:r>
@@ -3222,13 +3852,13 @@
               <w:jc w:val="center"/>
               <w:rPr>
                 <w:rFonts w:ascii="Times" w:eastAsia="Times" w:hAnsi="Times" w:cs="Times"/>
-                <w:b/>
-              </w:rPr>
-            </w:pPr>
-            <w:r>
-              <w:rPr>
-                <w:rFonts w:ascii="Times" w:eastAsia="Times" w:hAnsi="Times" w:cs="Times"/>
-                <w:b/>
+                <w:bCs/>
+              </w:rPr>
+            </w:pPr>
+            <w:r>
+              <w:rPr>
+                <w:rFonts w:ascii="Times" w:eastAsia="Times" w:hAnsi="Times" w:cs="Times"/>
+                <w:bCs/>
               </w:rPr>
               <w:t>166-7</w:t>
             </w:r>
@@ -3242,13 +3872,13 @@
             <w:pPr>
               <w:rPr>
                 <w:rFonts w:ascii="Times" w:eastAsia="Times" w:hAnsi="Times" w:cs="Times"/>
-                <w:b/>
-              </w:rPr>
-            </w:pPr>
-            <w:r>
-              <w:rPr>
-                <w:rFonts w:ascii="Times" w:eastAsia="Times" w:hAnsi="Times" w:cs="Times"/>
-                <w:b/>
+                <w:bCs/>
+              </w:rPr>
+            </w:pPr>
+            <w:r>
+              <w:rPr>
+                <w:rFonts w:ascii="Times" w:eastAsia="Times" w:hAnsi="Times" w:cs="Times"/>
+                <w:bCs/>
               </w:rPr>
               <w:t xml:space="preserve">Would you like the lower voice to be accented as well? </w:t>
             </w:r>
@@ -3256,20 +3886,217 @@
         </w:tc>
         <w:tc>
           <w:tcPr>
-            <w:tcW w:w="1579" w:type="dxa"/>
-          </w:tcPr>
-          <w:p>
-            <w:pPr>
-              <w:jc w:val="center"/>
-              <w:rPr>
-                <w:rFonts w:ascii="Times" w:eastAsia="Times" w:hAnsi="Times" w:cs="Times"/>
-                <w:b/>
-              </w:rPr>
-            </w:pPr>
+            <w:tcW w:w="1370" w:type="dxa"/>
+          </w:tcPr>
+          <w:p>
+            <w:pPr>
+              <w:jc w:val="center"/>
+              <w:rPr>
+                <w:rFonts w:ascii="Times" w:eastAsia="Times" w:hAnsi="Times" w:cs="Times"/>
+                <w:bCs/>
+              </w:rPr>
+            </w:pPr>
+          </w:p>
+          <w:p>
+            <w:pPr>
+              <w:jc w:val="center"/>
+              <w:rPr>
+                <w:rFonts w:ascii="Times" w:eastAsia="Times" w:hAnsi="Times" w:cs="Times"/>
+                <w:bCs/>
+              </w:rPr>
+            </w:pPr>
+            <w:r>
+              <w:rPr>
+                <w:rFonts w:ascii="Times" w:eastAsia="Times" w:hAnsi="Times" w:cs="Times"/>
+                <w:bCs/>
+                <w:color w:val="FF0000"/>
+              </w:rPr>
+              <w:t>YES</w:t>
+            </w:r>
           </w:p>
         </w:tc>
       </w:tr>
     </w:tbl>
+    <w:p>
+      <w:pPr>
+        <w:jc w:val="center"/>
+        <w:rPr>
+          <w:rFonts w:ascii="Times" w:eastAsia="Times" w:hAnsi="Times" w:cs="Times"/>
+          <w:b/>
+        </w:rPr>
+      </w:pPr>
+    </w:p>
+    <w:p>
+      <w:pPr>
+        <w:jc w:val="center"/>
+        <w:rPr>
+          <w:rFonts w:ascii="Times" w:eastAsia="Times" w:hAnsi="Times" w:cs="Times"/>
+          <w:b/>
+        </w:rPr>
+      </w:pPr>
+      <w:r>
+        <w:rPr>
+          <w:rFonts w:ascii="Times" w:eastAsia="Times" w:hAnsi="Times" w:cs="Times"/>
+          <w:b/>
+        </w:rPr>
+        <w:t>Additional notes by composer:</w:t>
+      </w:r>
+    </w:p>
+    <w:p>
+      <w:pPr>
+        <w:shd w:val="clear" w:color="auto" w:fill="FFFFFF"/>
+        <w:rPr>
+          <w:rFonts w:eastAsia="Times New Roman"/>
+          <w:color w:val="000000"/>
+          <w:lang w:val="en-US" w:eastAsia="en-US"/>
+        </w:rPr>
+      </w:pPr>
+      <w:r>
+        <w:rPr>
+          <w:rFonts w:eastAsia="Times New Roman"/>
+          <w:color w:val="000000"/>
+          <w:lang w:val="en-US" w:eastAsia="en-US"/>
+        </w:rPr>
+        <w:t xml:space="preserve">-Violin 2, M128 should not be </w:t>
+      </w:r>
+      <w:proofErr w:type="spellStart"/>
+      <w:r>
+        <w:rPr>
+          <w:rFonts w:eastAsia="Times New Roman"/>
+          <w:color w:val="000000"/>
+          <w:lang w:val="en-US" w:eastAsia="en-US"/>
+        </w:rPr>
+        <w:t>slured</w:t>
+      </w:r>
+      <w:proofErr w:type="spellEnd"/>
+      <w:r>
+        <w:rPr>
+          <w:rFonts w:eastAsia="Times New Roman"/>
+          <w:color w:val="000000"/>
+          <w:lang w:val="en-US" w:eastAsia="en-US"/>
+        </w:rPr>
+        <w:t>, detached should be placed above grace notes</w:t>
+      </w:r>
+    </w:p>
+    <w:p>
+      <w:pPr>
+        <w:shd w:val="clear" w:color="auto" w:fill="FFFFFF"/>
+        <w:rPr>
+          <w:rFonts w:eastAsia="Times New Roman"/>
+          <w:color w:val="000000"/>
+          <w:lang w:val="en-US" w:eastAsia="en-US"/>
+        </w:rPr>
+      </w:pPr>
+      <w:r>
+        <w:rPr>
+          <w:rFonts w:eastAsia="Times New Roman"/>
+          <w:color w:val="000000"/>
+          <w:lang w:val="en-US" w:eastAsia="en-US"/>
+        </w:rPr>
+        <w:br/>
+      </w:r>
+    </w:p>
+    <w:p>
+      <w:pPr>
+        <w:shd w:val="clear" w:color="auto" w:fill="FFFFFF"/>
+        <w:rPr>
+          <w:rFonts w:eastAsia="Times New Roman"/>
+          <w:color w:val="000000"/>
+          <w:lang w:val="en-US" w:eastAsia="en-US"/>
+        </w:rPr>
+      </w:pPr>
+      <w:r>
+        <w:rPr>
+          <w:rFonts w:eastAsia="Times New Roman"/>
+          <w:color w:val="000000"/>
+          <w:lang w:val="en-US" w:eastAsia="en-US"/>
+        </w:rPr>
+        <w:t>- add fermata before 108 (also new tempo)</w:t>
+      </w:r>
+    </w:p>
+    <w:p>
+      <w:pPr>
+        <w:shd w:val="clear" w:color="auto" w:fill="FFFFFF"/>
+        <w:rPr>
+          <w:rFonts w:eastAsia="Times New Roman"/>
+          <w:color w:val="000000"/>
+          <w:lang w:val="en-US" w:eastAsia="en-US"/>
+        </w:rPr>
+      </w:pPr>
+      <w:r>
+        <w:rPr>
+          <w:rFonts w:eastAsia="Times New Roman"/>
+          <w:color w:val="000000"/>
+          <w:lang w:val="en-US" w:eastAsia="en-US"/>
+        </w:rPr>
+        <w:lastRenderedPageBreak/>
+        <w:br/>
+      </w:r>
+    </w:p>
+    <w:p>
+      <w:pPr>
+        <w:shd w:val="clear" w:color="auto" w:fill="FFFFFF"/>
+        <w:rPr>
+          <w:rFonts w:eastAsia="Times New Roman"/>
+          <w:color w:val="000000"/>
+          <w:lang w:val="en-US" w:eastAsia="en-US"/>
+        </w:rPr>
+      </w:pPr>
+      <w:r>
+        <w:rPr>
+          <w:rFonts w:eastAsia="Times New Roman"/>
+          <w:color w:val="000000"/>
+          <w:lang w:val="en-US" w:eastAsia="en-US"/>
+        </w:rPr>
+        <w:t xml:space="preserve">-M72, vl2, add slur to </w:t>
+      </w:r>
+      <w:proofErr w:type="spellStart"/>
+      <w:r>
+        <w:rPr>
+          <w:rFonts w:eastAsia="Times New Roman"/>
+          <w:color w:val="000000"/>
+          <w:lang w:val="en-US" w:eastAsia="en-US"/>
+        </w:rPr>
+        <w:t>gracenotes</w:t>
+      </w:r>
+      <w:proofErr w:type="spellEnd"/>
+    </w:p>
+    <w:p>
+      <w:pPr>
+        <w:shd w:val="clear" w:color="auto" w:fill="FFFFFF"/>
+        <w:rPr>
+          <w:rFonts w:eastAsia="Times New Roman"/>
+          <w:color w:val="000000"/>
+          <w:lang w:val="en-US" w:eastAsia="en-US"/>
+        </w:rPr>
+      </w:pPr>
+      <w:r>
+        <w:rPr>
+          <w:rFonts w:eastAsia="Times New Roman"/>
+          <w:color w:val="000000"/>
+          <w:lang w:val="en-US" w:eastAsia="en-US"/>
+        </w:rPr>
+        <w:br/>
+      </w:r>
+    </w:p>
+    <w:p>
+      <w:pPr>
+        <w:shd w:val="clear" w:color="auto" w:fill="FFFFFF"/>
+        <w:rPr>
+          <w:rFonts w:eastAsia="Times New Roman"/>
+          <w:color w:val="000000"/>
+          <w:lang w:val="en-US" w:eastAsia="en-US"/>
+        </w:rPr>
+      </w:pPr>
+      <w:r>
+        <w:rPr>
+          <w:rFonts w:eastAsia="Times New Roman"/>
+          <w:color w:val="000000"/>
+          <w:lang w:val="en-US" w:eastAsia="en-US"/>
+        </w:rPr>
+        <w:t>- M11, cello, remove bass clef, no longer needed since you remove tenor clef</w:t>
+      </w:r>
+    </w:p>
     <w:p>
       <w:pPr>
         <w:jc w:val="center"/>
@@ -3773,9 +4600,6 @@
     <w:lsdException w:name="List Table 7 Colorful Accent 6" w:uiPriority="52"/>
     <w:lsdException w:name="Mention" w:semiHidden="1" w:unhideWhenUsed="1"/>
     <w:lsdException w:name="Smart Hyperlink" w:semiHidden="1" w:unhideWhenUsed="1"/>
-    <w:lsdException w:name="Hashtag" w:semiHidden="1" w:unhideWhenUsed="1"/>
-    <w:lsdException w:name="Unresolved Mention" w:semiHidden="1" w:unhideWhenUsed="1"/>
-    <w:lsdException w:name="Smart Link" w:semiHidden="1" w:unhideWhenUsed="1"/>
   </w:latentStyles>
   <w:style w:type="paragraph" w:default="1" w:styleId="Normal">
     <w:name w:val="Normal"/>

</xml_diff>

<commit_message>
V88: Checked till m.41
</commit_message>
<xml_diff>
--- a/2 Proof Reading and Review/LARA String Quartet No. 3 - Errata_V1.docx
+++ b/2 Proof Reading and Review/LARA String Quartet No. 3 - Errata_V1.docx
@@ -1044,13 +1044,13 @@
               <w:jc w:val="center"/>
               <w:rPr>
                 <w:rFonts w:ascii="Times" w:eastAsia="Times" w:hAnsi="Times" w:cs="Times"/>
-                <w:b/>
-              </w:rPr>
-            </w:pPr>
-            <w:r>
-              <w:rPr>
-                <w:rFonts w:ascii="Times" w:eastAsia="Times" w:hAnsi="Times" w:cs="Times"/>
-                <w:b/>
+                <w:bCs/>
+              </w:rPr>
+            </w:pPr>
+            <w:r>
+              <w:rPr>
+                <w:rFonts w:ascii="Times" w:eastAsia="Times" w:hAnsi="Times" w:cs="Times"/>
+                <w:bCs/>
               </w:rPr>
               <w:t>Violin I</w:t>
             </w:r>
@@ -1065,20 +1065,20 @@
               <w:jc w:val="center"/>
               <w:rPr>
                 <w:rFonts w:ascii="Times" w:eastAsia="Times" w:hAnsi="Times" w:cs="Times"/>
-                <w:b/>
-              </w:rPr>
-            </w:pPr>
-            <w:r>
-              <w:rPr>
-                <w:rFonts w:ascii="Times" w:eastAsia="Times" w:hAnsi="Times" w:cs="Times"/>
-                <w:b/>
+                <w:bCs/>
+              </w:rPr>
+            </w:pPr>
+            <w:r>
+              <w:rPr>
+                <w:rFonts w:ascii="Times" w:eastAsia="Times" w:hAnsi="Times" w:cs="Times"/>
+                <w:bCs/>
               </w:rPr>
               <w:t>2</w:t>
             </w:r>
             <w:r>
               <w:rPr>
                 <w:rFonts w:ascii="Times" w:eastAsia="Times" w:hAnsi="Times" w:cs="Times"/>
-                <w:b/>
+                <w:bCs/>
               </w:rPr>
               <w:t>3</w:t>
             </w:r>
@@ -1092,13 +1092,13 @@
             <w:pPr>
               <w:rPr>
                 <w:rFonts w:ascii="Times" w:eastAsia="Times" w:hAnsi="Times" w:cs="Times"/>
-                <w:b/>
-              </w:rPr>
-            </w:pPr>
-            <w:r>
-              <w:rPr>
-                <w:rFonts w:ascii="Times" w:eastAsia="Times" w:hAnsi="Times" w:cs="Times"/>
-                <w:b/>
+                <w:bCs/>
+              </w:rPr>
+            </w:pPr>
+            <w:r>
+              <w:rPr>
+                <w:rFonts w:ascii="Times" w:eastAsia="Times" w:hAnsi="Times" w:cs="Times"/>
+                <w:bCs/>
               </w:rPr>
               <w:t>Is the C3/4 sharp supposed to be normal sharp?</w:t>
             </w:r>
@@ -1113,20 +1113,22 @@
               <w:jc w:val="center"/>
               <w:rPr>
                 <w:rFonts w:ascii="Times" w:eastAsia="Times" w:hAnsi="Times" w:cs="Times"/>
-                <w:b/>
-              </w:rPr>
-            </w:pPr>
-          </w:p>
-          <w:p>
-            <w:pPr>
-              <w:jc w:val="center"/>
-              <w:rPr>
-                <w:rFonts w:ascii="Times" w:eastAsia="Times" w:hAnsi="Times" w:cs="Times"/>
-              </w:rPr>
-            </w:pPr>
-            <w:r>
-              <w:rPr>
-                <w:rFonts w:ascii="Times" w:eastAsia="Times" w:hAnsi="Times" w:cs="Times"/>
+                <w:bCs/>
+              </w:rPr>
+            </w:pPr>
+          </w:p>
+          <w:p>
+            <w:pPr>
+              <w:jc w:val="center"/>
+              <w:rPr>
+                <w:rFonts w:ascii="Times" w:eastAsia="Times" w:hAnsi="Times" w:cs="Times"/>
+                <w:bCs/>
+              </w:rPr>
+            </w:pPr>
+            <w:r>
+              <w:rPr>
+                <w:rFonts w:ascii="Times" w:eastAsia="Times" w:hAnsi="Times" w:cs="Times"/>
+                <w:bCs/>
                 <w:color w:val="FF0000"/>
               </w:rPr>
               <w:t>No</w:t>
@@ -1380,16 +1382,44 @@
               <w:jc w:val="center"/>
               <w:rPr>
                 <w:rFonts w:ascii="Times" w:eastAsiaTheme="minorEastAsia" w:hAnsi="Times" w:cs="Times"/>
-                <w:b/>
+                <w:bCs/>
               </w:rPr>
             </w:pPr>
             <w:r>
               <w:rPr>
                 <w:rFonts w:ascii="Times" w:eastAsiaTheme="minorEastAsia" w:hAnsi="Times" w:cs="Times"/>
-                <w:b/>
+                <w:bCs/>
               </w:rPr>
               <w:t>All</w:t>
             </w:r>
+            <w:r>
+              <w:rPr>
+                <w:rFonts w:ascii="Times" w:eastAsiaTheme="minorEastAsia" w:hAnsi="Times" w:cs="Times"/>
+                <w:bCs/>
+              </w:rPr>
+              <w:br/>
+            </w:r>
+            <w:r>
+              <w:rPr>
+                <w:rFonts w:ascii="Times" w:eastAsiaTheme="minorEastAsia" w:hAnsi="Times" w:cs="Times"/>
+                <w:bCs/>
+              </w:rPr>
+              <w:br/>
+            </w:r>
+            <w:r>
+              <w:rPr>
+                <w:rFonts w:ascii="Times" w:eastAsiaTheme="minorEastAsia" w:hAnsi="Times" w:cs="Times"/>
+                <w:bCs/>
+              </w:rPr>
+              <w:br/>
+            </w:r>
+            <w:r>
+              <w:rPr>
+                <w:rFonts w:ascii="Times" w:eastAsiaTheme="minorEastAsia" w:hAnsi="Times" w:cs="Times"/>
+                <w:bCs/>
+              </w:rPr>
+              <w:br/>
+            </w:r>
           </w:p>
         </w:tc>
         <w:tc>
@@ -1401,13 +1431,13 @@
               <w:jc w:val="center"/>
               <w:rPr>
                 <w:rFonts w:ascii="Times" w:eastAsia="Times" w:hAnsi="Times" w:cs="Times"/>
-                <w:b/>
-              </w:rPr>
-            </w:pPr>
-            <w:r>
-              <w:rPr>
-                <w:rFonts w:ascii="Times" w:eastAsia="Times" w:hAnsi="Times" w:cs="Times"/>
-                <w:b/>
+                <w:bCs/>
+              </w:rPr>
+            </w:pPr>
+            <w:r>
+              <w:rPr>
+                <w:rFonts w:ascii="Times" w:eastAsia="Times" w:hAnsi="Times" w:cs="Times"/>
+                <w:bCs/>
               </w:rPr>
               <w:t>42</w:t>
             </w:r>
@@ -1421,13 +1451,13 @@
             <w:pPr>
               <w:rPr>
                 <w:rFonts w:ascii="Times" w:eastAsia="Times" w:hAnsi="Times" w:cs="Times"/>
-                <w:b/>
-              </w:rPr>
-            </w:pPr>
-            <w:r>
-              <w:rPr>
-                <w:rFonts w:ascii="Times" w:eastAsia="Times" w:hAnsi="Times" w:cs="Times"/>
-                <w:b/>
+                <w:bCs/>
+              </w:rPr>
+            </w:pPr>
+            <w:r>
+              <w:rPr>
+                <w:rFonts w:ascii="Times" w:eastAsia="Times" w:hAnsi="Times" w:cs="Times"/>
+                <w:bCs/>
               </w:rPr>
               <w:t xml:space="preserve">Do you want a duration for this fermata? I have left some blank space if you want, if not, I’ll remove that. </w:t>
             </w:r>
@@ -1442,30 +1472,30 @@
               <w:jc w:val="center"/>
               <w:rPr>
                 <w:rFonts w:ascii="Times" w:eastAsia="Times" w:hAnsi="Times" w:cs="Times"/>
-                <w:b/>
-              </w:rPr>
-            </w:pPr>
-          </w:p>
-          <w:p>
-            <w:pPr>
-              <w:jc w:val="center"/>
-              <w:rPr>
-                <w:rFonts w:ascii="Times" w:eastAsia="Times" w:hAnsi="Times" w:cs="Times"/>
-                <w:b/>
-              </w:rPr>
-            </w:pPr>
-          </w:p>
-          <w:p>
-            <w:pPr>
-              <w:rPr>
-                <w:rFonts w:ascii="Times" w:eastAsia="Times" w:hAnsi="Times" w:cs="Times"/>
-                <w:b/>
-              </w:rPr>
-            </w:pPr>
-            <w:r>
-              <w:rPr>
-                <w:rFonts w:ascii="Times" w:eastAsia="Times" w:hAnsi="Times" w:cs="Times"/>
-                <w:b/>
+                <w:bCs/>
+              </w:rPr>
+            </w:pPr>
+          </w:p>
+          <w:p>
+            <w:pPr>
+              <w:jc w:val="center"/>
+              <w:rPr>
+                <w:rFonts w:ascii="Times" w:eastAsia="Times" w:hAnsi="Times" w:cs="Times"/>
+                <w:bCs/>
+              </w:rPr>
+            </w:pPr>
+          </w:p>
+          <w:p>
+            <w:pPr>
+              <w:rPr>
+                <w:rFonts w:ascii="Times" w:eastAsia="Times" w:hAnsi="Times" w:cs="Times"/>
+                <w:bCs/>
+              </w:rPr>
+            </w:pPr>
+            <w:r>
+              <w:rPr>
+                <w:rFonts w:ascii="Times" w:eastAsia="Times" w:hAnsi="Times" w:cs="Times"/>
+                <w:bCs/>
                 <w:color w:val="FF0000"/>
               </w:rPr>
               <w:t>Yes, 2’’</w:t>
@@ -1473,6 +1503,36 @@
           </w:p>
         </w:tc>
       </w:tr>
+    </w:tbl>
+    <w:p>
+      <w:r>
+        <w:t>Checked till here!</w:t>
+      </w:r>
+      <w:r>
+        <w:t xml:space="preserve"> – 21/01</w:t>
+      </w:r>
+    </w:p>
+    <w:tbl>
+      <w:tblPr>
+        <w:tblStyle w:val="a"/>
+        <w:tblW w:w="9085" w:type="dxa"/>
+        <w:tblBorders>
+          <w:top w:val="single" w:sz="4" w:space="0" w:color="000000"/>
+          <w:left w:val="single" w:sz="4" w:space="0" w:color="000000"/>
+          <w:bottom w:val="single" w:sz="4" w:space="0" w:color="000000"/>
+          <w:right w:val="single" w:sz="4" w:space="0" w:color="000000"/>
+          <w:insideH w:val="single" w:sz="4" w:space="0" w:color="000000"/>
+          <w:insideV w:val="single" w:sz="4" w:space="0" w:color="000000"/>
+        </w:tblBorders>
+        <w:tblLayout w:type="fixed"/>
+        <w:tblLook w:val="0400" w:firstRow="0" w:lastRow="0" w:firstColumn="0" w:lastColumn="0" w:noHBand="0" w:noVBand="1"/>
+      </w:tblPr>
+      <w:tblGrid>
+        <w:gridCol w:w="1782"/>
+        <w:gridCol w:w="917"/>
+        <w:gridCol w:w="5016"/>
+        <w:gridCol w:w="1370"/>
+      </w:tblGrid>
       <w:tr>
         <w:trPr>
           <w:trHeight w:val="1415"/>
@@ -2002,7 +2062,7 @@
                     </wp:anchor>
                   </w:drawing>
                 </mc:Choice>
-                <mc:Fallback xmlns:mo="http://schemas.microsoft.com/office/mac/office/2008/main" xmlns:mv="urn:schemas-microsoft-com:mac:vml">
+                <mc:Fallback xmlns:mv="urn:schemas-microsoft-com:mac:vml" xmlns:mo="http://schemas.microsoft.com/office/mac/office/2008/main">
                   <w:pict>
                     <v:line w14:anchorId="4B561F24" id="Straight Connector 13" o:spid="_x0000_s1026" style="position:absolute;z-index:251664384;visibility:visible;mso-wrap-style:square;mso-wrap-distance-left:9pt;mso-wrap-distance-top:0;mso-wrap-distance-right:9pt;mso-wrap-distance-bottom:0;mso-position-horizontal:absolute;mso-position-horizontal-relative:text;mso-position-vertical:absolute;mso-position-vertical-relative:text" from="94.55pt,44.4pt" to="137.05pt,44.4pt" o:gfxdata="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" filled="t" fillcolor="black" strokeweight=".5mm">
                       <v:fill opacity="3341f"/>

</xml_diff>

<commit_message>
V89: Checked till m.69
</commit_message>
<xml_diff>
--- a/2 Proof Reading and Review/LARA String Quartet No. 3 - Errata_V1.docx
+++ b/2 Proof Reading and Review/LARA String Quartet No. 3 - Errata_V1.docx
@@ -1660,13 +1660,13 @@
               <w:jc w:val="center"/>
               <w:rPr>
                 <w:rFonts w:ascii="Times" w:eastAsiaTheme="minorEastAsia" w:hAnsi="Times" w:cs="Times"/>
-                <w:b/>
+                <w:bCs/>
               </w:rPr>
             </w:pPr>
             <w:r>
               <w:rPr>
                 <w:rFonts w:ascii="Times" w:eastAsiaTheme="minorEastAsia" w:hAnsi="Times" w:cs="Times"/>
-                <w:b/>
+                <w:bCs/>
               </w:rPr>
               <w:t>Violin I</w:t>
             </w:r>
@@ -1681,20 +1681,20 @@
               <w:jc w:val="center"/>
               <w:rPr>
                 <w:rFonts w:ascii="Times" w:eastAsia="Times" w:hAnsi="Times" w:cs="Times"/>
-                <w:b/>
-              </w:rPr>
-            </w:pPr>
-            <w:r>
-              <w:rPr>
-                <w:rFonts w:ascii="Times" w:eastAsia="Times" w:hAnsi="Times" w:cs="Times"/>
-                <w:b/>
+                <w:bCs/>
+              </w:rPr>
+            </w:pPr>
+            <w:r>
+              <w:rPr>
+                <w:rFonts w:ascii="Times" w:eastAsia="Times" w:hAnsi="Times" w:cs="Times"/>
+                <w:bCs/>
               </w:rPr>
               <w:t>50 2’</w:t>
             </w:r>
             <w:r>
               <w:rPr>
                 <w:rFonts w:ascii="Times" w:eastAsia="Times" w:hAnsi="Times" w:cs="Times"/>
-                <w:b/>
+                <w:bCs/>
               </w:rPr>
               <w:t xml:space="preserve"> and 4’</w:t>
             </w:r>
@@ -1708,20 +1708,20 @@
             <w:pPr>
               <w:rPr>
                 <w:rFonts w:ascii="Times" w:eastAsia="Times" w:hAnsi="Times" w:cs="Times"/>
-                <w:b/>
-              </w:rPr>
-            </w:pPr>
-            <w:r>
-              <w:rPr>
-                <w:rFonts w:ascii="Times" w:eastAsia="Times" w:hAnsi="Times" w:cs="Times"/>
-                <w:b/>
+                <w:bCs/>
+              </w:rPr>
+            </w:pPr>
+            <w:r>
+              <w:rPr>
+                <w:rFonts w:ascii="Times" w:eastAsia="Times" w:hAnsi="Times" w:cs="Times"/>
+                <w:bCs/>
               </w:rPr>
               <w:t>Are these notes</w:t>
             </w:r>
             <w:r>
               <w:rPr>
                 <w:rFonts w:ascii="Times" w:eastAsia="Times" w:hAnsi="Times" w:cs="Times"/>
-                <w:b/>
+                <w:bCs/>
               </w:rPr>
               <w:t xml:space="preserve"> on a LH </w:t>
             </w:r>
@@ -1729,7 +1729,7 @@
             <w:r>
               <w:rPr>
                 <w:rFonts w:ascii="Times" w:eastAsia="Times" w:hAnsi="Times" w:cs="Times"/>
-                <w:b/>
+                <w:bCs/>
               </w:rPr>
               <w:t>Pizz</w:t>
             </w:r>
@@ -1737,7 +1737,7 @@
             <w:r>
               <w:rPr>
                 <w:rFonts w:ascii="Times" w:eastAsia="Times" w:hAnsi="Times" w:cs="Times"/>
-                <w:b/>
+                <w:bCs/>
               </w:rPr>
               <w:t xml:space="preserve">? </w:t>
             </w:r>
@@ -1752,31 +1752,31 @@
               <w:jc w:val="center"/>
               <w:rPr>
                 <w:rFonts w:ascii="Times" w:eastAsia="Times" w:hAnsi="Times" w:cs="Times"/>
-                <w:b/>
-              </w:rPr>
-            </w:pPr>
-          </w:p>
-          <w:p>
-            <w:pPr>
-              <w:jc w:val="center"/>
-              <w:rPr>
-                <w:rFonts w:ascii="Times" w:eastAsia="Times" w:hAnsi="Times" w:cs="Times"/>
-                <w:b/>
-              </w:rPr>
-            </w:pPr>
-          </w:p>
-          <w:p>
-            <w:pPr>
-              <w:jc w:val="center"/>
-              <w:rPr>
-                <w:rFonts w:ascii="Times" w:eastAsia="Times" w:hAnsi="Times" w:cs="Times"/>
-                <w:b/>
-              </w:rPr>
-            </w:pPr>
-            <w:r>
-              <w:rPr>
-                <w:rFonts w:ascii="Times" w:eastAsia="Times" w:hAnsi="Times" w:cs="Times"/>
-                <w:b/>
+                <w:bCs/>
+              </w:rPr>
+            </w:pPr>
+          </w:p>
+          <w:p>
+            <w:pPr>
+              <w:jc w:val="center"/>
+              <w:rPr>
+                <w:rFonts w:ascii="Times" w:eastAsia="Times" w:hAnsi="Times" w:cs="Times"/>
+                <w:bCs/>
+              </w:rPr>
+            </w:pPr>
+          </w:p>
+          <w:p>
+            <w:pPr>
+              <w:jc w:val="center"/>
+              <w:rPr>
+                <w:rFonts w:ascii="Times" w:eastAsia="Times" w:hAnsi="Times" w:cs="Times"/>
+                <w:bCs/>
+              </w:rPr>
+            </w:pPr>
+            <w:r>
+              <w:rPr>
+                <w:rFonts w:ascii="Times" w:eastAsia="Times" w:hAnsi="Times" w:cs="Times"/>
+                <w:bCs/>
                 <w:color w:val="FF0000"/>
               </w:rPr>
               <w:t>No</w:t>
@@ -2062,7 +2062,7 @@
                     </wp:anchor>
                   </w:drawing>
                 </mc:Choice>
-                <mc:Fallback xmlns:mv="urn:schemas-microsoft-com:mac:vml" xmlns:mo="http://schemas.microsoft.com/office/mac/office/2008/main">
+                <mc:Fallback xmlns:mo="http://schemas.microsoft.com/office/mac/office/2008/main" xmlns:mv="urn:schemas-microsoft-com:mac:vml">
                   <w:pict>
                     <v:line w14:anchorId="4B561F24" id="Straight Connector 13" o:spid="_x0000_s1026" style="position:absolute;z-index:251664384;visibility:visible;mso-wrap-style:square;mso-wrap-distance-left:9pt;mso-wrap-distance-top:0;mso-wrap-distance-right:9pt;mso-wrap-distance-bottom:0;mso-position-horizontal:absolute;mso-position-horizontal-relative:text;mso-position-vertical:absolute;mso-position-vertical-relative:text" from="94.55pt,44.4pt" to="137.05pt,44.4pt" o:gfxdata="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" filled="t" fillcolor="black" strokeweight=".5mm">
                       <v:fill opacity="3341f"/>
@@ -2446,6 +2446,13 @@
               </w:rPr>
               <w:t>Violin I</w:t>
             </w:r>
+            <w:r>
+              <w:rPr>
+                <w:rFonts w:ascii="Times" w:eastAsia="Times" w:hAnsi="Times" w:cs="Times"/>
+                <w:bCs/>
+              </w:rPr>
+              <w:br/>
+            </w:r>
           </w:p>
         </w:tc>
         <w:tc>
@@ -2545,6 +2552,42 @@
           </w:p>
         </w:tc>
       </w:tr>
+    </w:tbl>
+    <w:p>
+      <w:r>
+        <w:t xml:space="preserve">Checked till here! – </w:t>
+      </w:r>
+      <w:r>
+        <w:t>0</w:t>
+      </w:r>
+      <w:r>
+        <w:t>3</w:t>
+      </w:r>
+      <w:r>
+        <w:t>/02</w:t>
+      </w:r>
+    </w:p>
+    <w:tbl>
+      <w:tblPr>
+        <w:tblStyle w:val="a"/>
+        <w:tblW w:w="9085" w:type="dxa"/>
+        <w:tblBorders>
+          <w:top w:val="single" w:sz="4" w:space="0" w:color="000000"/>
+          <w:left w:val="single" w:sz="4" w:space="0" w:color="000000"/>
+          <w:bottom w:val="single" w:sz="4" w:space="0" w:color="000000"/>
+          <w:right w:val="single" w:sz="4" w:space="0" w:color="000000"/>
+          <w:insideH w:val="single" w:sz="4" w:space="0" w:color="000000"/>
+          <w:insideV w:val="single" w:sz="4" w:space="0" w:color="000000"/>
+        </w:tblBorders>
+        <w:tblLayout w:type="fixed"/>
+        <w:tblLook w:val="0400" w:firstRow="0" w:lastRow="0" w:firstColumn="0" w:lastColumn="0" w:noHBand="0" w:noVBand="1"/>
+      </w:tblPr>
+      <w:tblGrid>
+        <w:gridCol w:w="1782"/>
+        <w:gridCol w:w="917"/>
+        <w:gridCol w:w="5016"/>
+        <w:gridCol w:w="1370"/>
+      </w:tblGrid>
       <w:tr>
         <w:trPr>
           <w:trHeight w:val="1415"/>
@@ -2992,6 +3035,7 @@
                 <w:rFonts w:ascii="Times" w:eastAsia="Times" w:hAnsi="Times" w:cs="Times"/>
                 <w:b/>
               </w:rPr>
+              <w:lastRenderedPageBreak/>
               <w:t>All</w:t>
             </w:r>
           </w:p>
@@ -3062,16 +3106,7 @@
                 <w:b/>
                 <w:color w:val="FF0000"/>
               </w:rPr>
-              <w:t xml:space="preserve">Lead to first note, move them </w:t>
-            </w:r>
-            <w:r>
-              <w:rPr>
-                <w:rFonts w:ascii="Times" w:eastAsia="Times" w:hAnsi="Times" w:cs="Times"/>
-                <w:b/>
-                <w:color w:val="FF0000"/>
-              </w:rPr>
-              <w:lastRenderedPageBreak/>
-              <w:t xml:space="preserve">across the </w:t>
+              <w:t xml:space="preserve">Lead to first note, move them across the </w:t>
             </w:r>
             <w:proofErr w:type="spellStart"/>
             <w:r>
@@ -3107,7 +3142,6 @@
                 <w:rFonts w:ascii="Times" w:eastAsia="Times" w:hAnsi="Times" w:cs="Times"/>
                 <w:bCs/>
               </w:rPr>
-              <w:lastRenderedPageBreak/>
               <w:t>Viola</w:t>
             </w:r>
           </w:p>
@@ -4071,6 +4105,7 @@
           <w:color w:val="000000"/>
           <w:lang w:val="en-US" w:eastAsia="en-US"/>
         </w:rPr>
+        <w:lastRenderedPageBreak/>
         <w:t>- add fermata before 108 (also new tempo)</w:t>
       </w:r>
     </w:p>
@@ -4089,7 +4124,6 @@
           <w:color w:val="000000"/>
           <w:lang w:val="en-US" w:eastAsia="en-US"/>
         </w:rPr>
-        <w:lastRenderedPageBreak/>
         <w:br/>
       </w:r>
     </w:p>

</xml_diff>

<commit_message>
V90: Check until m.237
</commit_message>
<xml_diff>
--- a/2 Proof Reading and Review/LARA String Quartet No. 3 - Errata_V1.docx
+++ b/2 Proof Reading and Review/LARA String Quartet No. 3 - Errata_V1.docx
@@ -2062,7 +2062,7 @@
                     </wp:anchor>
                   </w:drawing>
                 </mc:Choice>
-                <mc:Fallback xmlns:mo="http://schemas.microsoft.com/office/mac/office/2008/main" xmlns:mv="urn:schemas-microsoft-com:mac:vml">
+                <mc:Fallback xmlns:mv="urn:schemas-microsoft-com:mac:vml" xmlns:mo="http://schemas.microsoft.com/office/mac/office/2008/main">
                   <w:pict>
                     <v:line w14:anchorId="4B561F24" id="Straight Connector 13" o:spid="_x0000_s1026" style="position:absolute;z-index:251664384;visibility:visible;mso-wrap-style:square;mso-wrap-distance-left:9pt;mso-wrap-distance-top:0;mso-wrap-distance-right:9pt;mso-wrap-distance-bottom:0;mso-position-horizontal:absolute;mso-position-horizontal-relative:text;mso-position-vertical:absolute;mso-position-vertical-relative:text" from="94.55pt,44.4pt" to="137.05pt,44.4pt" o:gfxdata="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" filled="t" fillcolor="black" strokeweight=".5mm">
                       <v:fill opacity="3341f"/>
@@ -2555,10 +2555,7 @@
     </w:tbl>
     <w:p>
       <w:r>
-        <w:t xml:space="preserve">Checked till here! – </w:t>
-      </w:r>
-      <w:r>
-        <w:t>0</w:t>
+        <w:t>Checked till here! – 0</w:t>
       </w:r>
       <w:r>
         <w:t>3</w:t>
@@ -3027,13 +3024,13 @@
               <w:jc w:val="center"/>
               <w:rPr>
                 <w:rFonts w:ascii="Times" w:eastAsia="Times" w:hAnsi="Times" w:cs="Times"/>
-                <w:b/>
-              </w:rPr>
-            </w:pPr>
-            <w:r>
-              <w:rPr>
-                <w:rFonts w:ascii="Times" w:eastAsia="Times" w:hAnsi="Times" w:cs="Times"/>
-                <w:b/>
+                <w:bCs/>
+              </w:rPr>
+            </w:pPr>
+            <w:r>
+              <w:rPr>
+                <w:rFonts w:ascii="Times" w:eastAsia="Times" w:hAnsi="Times" w:cs="Times"/>
+                <w:bCs/>
               </w:rPr>
               <w:lastRenderedPageBreak/>
               <w:t>All</w:t>
@@ -3049,13 +3046,13 @@
               <w:jc w:val="center"/>
               <w:rPr>
                 <w:rFonts w:ascii="Times" w:eastAsia="Times" w:hAnsi="Times" w:cs="Times"/>
-                <w:b/>
-              </w:rPr>
-            </w:pPr>
-            <w:r>
-              <w:rPr>
-                <w:rFonts w:ascii="Times" w:eastAsia="Times" w:hAnsi="Times" w:cs="Times"/>
-                <w:b/>
+                <w:bCs/>
+              </w:rPr>
+            </w:pPr>
+            <w:r>
+              <w:rPr>
+                <w:rFonts w:ascii="Times" w:eastAsia="Times" w:hAnsi="Times" w:cs="Times"/>
+                <w:bCs/>
               </w:rPr>
               <w:t>153</w:t>
             </w:r>
@@ -3069,20 +3066,20 @@
             <w:pPr>
               <w:rPr>
                 <w:rFonts w:ascii="Times" w:eastAsia="Times" w:hAnsi="Times" w:cs="Times"/>
-                <w:b/>
-              </w:rPr>
-            </w:pPr>
-            <w:r>
-              <w:rPr>
-                <w:rFonts w:ascii="Times" w:eastAsia="Times" w:hAnsi="Times" w:cs="Times"/>
-                <w:b/>
+                <w:bCs/>
+              </w:rPr>
+            </w:pPr>
+            <w:r>
+              <w:rPr>
+                <w:rFonts w:ascii="Times" w:eastAsia="Times" w:hAnsi="Times" w:cs="Times"/>
+                <w:bCs/>
               </w:rPr>
               <w:t>Do the glissando gestures lead to the first notes in bar 154, or do they</w:t>
             </w:r>
             <w:r>
               <w:rPr>
                 <w:rFonts w:ascii="Times" w:eastAsia="Times" w:hAnsi="Times" w:cs="Times"/>
-                <w:b/>
+                <w:bCs/>
               </w:rPr>
               <w:t xml:space="preserve"> end on an indeterminate pitch before the attack on bar 154? </w:t>
             </w:r>
@@ -3097,13 +3094,13 @@
               <w:jc w:val="center"/>
               <w:rPr>
                 <w:rFonts w:ascii="Times" w:eastAsia="Times" w:hAnsi="Times" w:cs="Times"/>
-                <w:b/>
-              </w:rPr>
-            </w:pPr>
-            <w:r>
-              <w:rPr>
-                <w:rFonts w:ascii="Times" w:eastAsia="Times" w:hAnsi="Times" w:cs="Times"/>
-                <w:b/>
+                <w:bCs/>
+              </w:rPr>
+            </w:pPr>
+            <w:r>
+              <w:rPr>
+                <w:rFonts w:ascii="Times" w:eastAsia="Times" w:hAnsi="Times" w:cs="Times"/>
+                <w:bCs/>
                 <w:color w:val="FF0000"/>
               </w:rPr>
               <w:t xml:space="preserve">Lead to first note, move them across the </w:t>
@@ -3112,7 +3109,7 @@
             <w:r>
               <w:rPr>
                 <w:rFonts w:ascii="Times" w:eastAsia="Times" w:hAnsi="Times" w:cs="Times"/>
-                <w:b/>
+                <w:bCs/>
                 <w:color w:val="FF0000"/>
               </w:rPr>
               <w:t>barline</w:t>
@@ -4199,6 +4196,21 @@
           <w:b/>
         </w:rPr>
       </w:pPr>
+    </w:p>
+    <w:p>
+      <w:pPr>
+        <w:jc w:val="center"/>
+        <w:rPr>
+          <w:rFonts w:ascii="Times" w:eastAsia="Times" w:hAnsi="Times" w:cs="Times"/>
+          <w:b/>
+        </w:rPr>
+      </w:pPr>
+      <w:r>
+        <w:t xml:space="preserve">Done </w:t>
+      </w:r>
+      <w:r>
+        <w:t>12/2</w:t>
+      </w:r>
     </w:p>
     <w:sectPr>
       <w:pgSz w:w="11906" w:h="16838"/>

</xml_diff>